<commit_message>
update report, done part 1
</commit_message>
<xml_diff>
--- a/labwork_4/Classification II report.docx
+++ b/labwork_4/Classification II report.docx
@@ -172,8 +172,36 @@
           <w:sz w:val="44"/>
           <w:szCs w:val="44"/>
         </w:rPr>
-        <w:t>Nguyễn Mạnh Hưng</w:t>
-      </w:r>
+        <w:t xml:space="preserve">Nguyễn </w:t>
+      </w:r>
+      <w:proofErr w:type="spellStart"/>
+      <w:r>
+        <w:rPr>
+          <w:rFonts w:ascii="Times New Roman" w:hAnsi="Times New Roman" w:cs="Times New Roman"/>
+          <w:sz w:val="44"/>
+          <w:szCs w:val="44"/>
+        </w:rPr>
+        <w:t>Mạnh</w:t>
+      </w:r>
+      <w:proofErr w:type="spellEnd"/>
+      <w:r>
+        <w:rPr>
+          <w:rFonts w:ascii="Times New Roman" w:hAnsi="Times New Roman" w:cs="Times New Roman"/>
+          <w:sz w:val="44"/>
+          <w:szCs w:val="44"/>
+        </w:rPr>
+        <w:t xml:space="preserve"> </w:t>
+      </w:r>
+      <w:proofErr w:type="spellStart"/>
+      <w:r>
+        <w:rPr>
+          <w:rFonts w:ascii="Times New Roman" w:hAnsi="Times New Roman" w:cs="Times New Roman"/>
+          <w:sz w:val="44"/>
+          <w:szCs w:val="44"/>
+        </w:rPr>
+        <w:t>Hưng</w:t>
+      </w:r>
+      <w:proofErr w:type="spellEnd"/>
       <w:r>
         <w:rPr>
           <w:rFonts w:ascii="Times New Roman" w:hAnsi="Times New Roman" w:cs="Times New Roman"/>
@@ -639,6 +667,40 @@
         <w:spacing w:line="360" w:lineRule="auto"/>
         <w:ind w:firstLine="720"/>
         <w:rPr>
+          <w:rFonts w:ascii="Times New Roman" w:hAnsi="Times New Roman" w:cs="Times New Roman"/>
+          <w:sz w:val="32"/>
+          <w:szCs w:val="32"/>
+        </w:rPr>
+      </w:pPr>
+      <w:r>
+        <w:rPr>
+          <w:rFonts w:ascii="Times New Roman" w:hAnsi="Times New Roman" w:cs="Times New Roman"/>
+          <w:sz w:val="32"/>
+          <w:szCs w:val="32"/>
+        </w:rPr>
+        <w:t>In this lab work, we chose 2 data sets</w:t>
+      </w:r>
+      <w:r>
+        <w:rPr>
+          <w:rFonts w:ascii="Times New Roman" w:hAnsi="Times New Roman" w:cs="Times New Roman"/>
+          <w:sz w:val="32"/>
+          <w:szCs w:val="32"/>
+        </w:rPr>
+        <w:t xml:space="preserve"> both </w:t>
+      </w:r>
+      <w:r>
+        <w:rPr>
+          <w:rFonts w:ascii="Times New Roman" w:hAnsi="Times New Roman" w:cs="Times New Roman"/>
+          <w:sz w:val="32"/>
+          <w:szCs w:val="32"/>
+        </w:rPr>
+        <w:t>that are well-classified. The first data is used to predict whether one individual has heart problem or not. This data set is binary classified.</w:t>
+      </w:r>
+    </w:p>
+    <w:p>
+      <w:pPr>
+        <w:spacing w:line="360" w:lineRule="auto"/>
+        <w:rPr>
           <w:rFonts w:ascii="Cambria" w:hAnsi="Cambria" w:cs="Times New Roman"/>
           <w:b/>
           <w:bCs/>
@@ -648,59 +710,16 @@
       </w:pPr>
       <w:r>
         <w:rPr>
-          <w:rFonts w:ascii="Times New Roman" w:hAnsi="Times New Roman" w:cs="Times New Roman"/>
-          <w:sz w:val="32"/>
-          <w:szCs w:val="32"/>
-        </w:rPr>
-        <w:t>In this lab work, we chose 2 data sets</w:t>
-      </w:r>
-      <w:r>
-        <w:rPr>
-          <w:rFonts w:ascii="Times New Roman" w:hAnsi="Times New Roman" w:cs="Times New Roman"/>
-          <w:sz w:val="32"/>
-          <w:szCs w:val="32"/>
-        </w:rPr>
-        <w:t xml:space="preserve"> both are binary classified</w:t>
-      </w:r>
-      <w:r>
-        <w:rPr>
-          <w:rFonts w:ascii="Times New Roman" w:hAnsi="Times New Roman" w:cs="Times New Roman"/>
-          <w:sz w:val="32"/>
-          <w:szCs w:val="32"/>
-        </w:rPr>
-        <w:t>.</w:t>
-      </w:r>
-      <w:r>
-        <w:rPr>
-          <w:rFonts w:ascii="Times New Roman" w:hAnsi="Times New Roman" w:cs="Times New Roman"/>
-          <w:sz w:val="32"/>
-          <w:szCs w:val="32"/>
-        </w:rPr>
-        <w:t xml:space="preserve"> One contains data about 100 mushroom individuals and classified into edible or not. </w:t>
-      </w:r>
-    </w:p>
-    <w:p>
-      <w:pPr>
-        <w:spacing w:after="20" w:line="240" w:lineRule="auto"/>
-        <w:jc w:val="center"/>
-        <w:rPr>
-          <w:rFonts w:ascii="Times New Roman" w:hAnsi="Times New Roman" w:cs="Times New Roman"/>
-          <w:sz w:val="20"/>
-          <w:szCs w:val="20"/>
-        </w:rPr>
-      </w:pPr>
-      <w:r>
-        <w:rPr>
           <w:noProof/>
         </w:rPr>
         <w:drawing>
-          <wp:inline distT="0" distB="0" distL="0" distR="0" wp14:anchorId="5B26CAE1" wp14:editId="40B03D7A">
-            <wp:extent cx="6858000" cy="2023745"/>
+          <wp:inline distT="0" distB="0" distL="0" distR="0" wp14:anchorId="6CBB4DC0" wp14:editId="2C2879BF">
+            <wp:extent cx="6858000" cy="1075690"/>
             <wp:effectExtent l="0" t="0" r="0" b="0"/>
-            <wp:docPr id="4" name="Picture 2">
+            <wp:docPr id="1" name="Picture 1">
               <a:extLst xmlns:a="http://schemas.openxmlformats.org/drawingml/2006/main">
                 <a:ext uri="{FF2B5EF4-FFF2-40B4-BE49-F238E27FC236}">
-                  <a16:creationId xmlns:a16="http://schemas.microsoft.com/office/drawing/2014/main" id="{2EA0DE11-DE0E-43FB-9528-C055883F413D}"/>
+                  <a16:creationId xmlns:a16="http://schemas.microsoft.com/office/drawing/2014/main" id="{F8039727-A6FC-476B-A492-171D96DB3430}"/>
                 </a:ext>
               </a:extLst>
             </wp:docPr>
@@ -711,10 +730,10 @@
               <a:graphicData uri="http://schemas.openxmlformats.org/drawingml/2006/picture">
                 <pic:pic xmlns:pic="http://schemas.openxmlformats.org/drawingml/2006/picture">
                   <pic:nvPicPr>
-                    <pic:cNvPr id="3" name="Picture 2">
+                    <pic:cNvPr id="2" name="Picture 1">
                       <a:extLst>
                         <a:ext uri="{FF2B5EF4-FFF2-40B4-BE49-F238E27FC236}">
-                          <a16:creationId xmlns:a16="http://schemas.microsoft.com/office/drawing/2014/main" id="{2EA0DE11-DE0E-43FB-9528-C055883F413D}"/>
+                          <a16:creationId xmlns:a16="http://schemas.microsoft.com/office/drawing/2014/main" id="{F8039727-A6FC-476B-A492-171D96DB3430}"/>
                         </a:ext>
                       </a:extLst>
                     </pic:cNvPr>
@@ -738,7 +757,7 @@
                   <pic:spPr bwMode="auto">
                     <a:xfrm>
                       <a:off x="0" y="0"/>
-                      <a:ext cx="6858000" cy="2023745"/>
+                      <a:ext cx="6858000" cy="1075690"/>
                     </a:xfrm>
                     <a:prstGeom prst="rect">
                       <a:avLst/>
@@ -751,21 +770,32 @@
           </wp:inline>
         </w:drawing>
       </w:r>
-      <w:r>
+    </w:p>
+    <w:p>
+      <w:pPr>
+        <w:spacing w:after="20" w:line="240" w:lineRule="auto"/>
+        <w:jc w:val="center"/>
         <w:rPr>
           <w:rFonts w:ascii="Times New Roman" w:hAnsi="Times New Roman" w:cs="Times New Roman"/>
           <w:sz w:val="20"/>
           <w:szCs w:val="20"/>
         </w:rPr>
-        <w:t xml:space="preserve">Data about </w:t>
-      </w:r>
+      </w:pPr>
       <w:r>
         <w:rPr>
           <w:rFonts w:ascii="Times New Roman" w:hAnsi="Times New Roman" w:cs="Times New Roman"/>
           <w:sz w:val="20"/>
           <w:szCs w:val="20"/>
         </w:rPr>
-        <w:t>mushroom</w:t>
+        <w:t xml:space="preserve">Data about </w:t>
+      </w:r>
+      <w:r>
+        <w:rPr>
+          <w:rFonts w:ascii="Times New Roman" w:hAnsi="Times New Roman" w:cs="Times New Roman"/>
+          <w:sz w:val="20"/>
+          <w:szCs w:val="20"/>
+        </w:rPr>
+        <w:t>heart disease</w:t>
       </w:r>
     </w:p>
     <w:p>
@@ -782,12 +812,77 @@
           <w:sz w:val="32"/>
           <w:szCs w:val="32"/>
         </w:rPr>
-        <w:t>The other one is about 100 phones with their spec, divided into 4 price range.</w:t>
+        <w:t>The other one is about</w:t>
+      </w:r>
+      <w:r>
+        <w:rPr>
+          <w:rFonts w:ascii="Times New Roman" w:hAnsi="Times New Roman" w:cs="Times New Roman"/>
+          <w:sz w:val="32"/>
+          <w:szCs w:val="32"/>
+        </w:rPr>
+        <w:t xml:space="preserve"> predicting</w:t>
+      </w:r>
+      <w:r>
+        <w:rPr>
+          <w:rFonts w:ascii="Times New Roman" w:hAnsi="Times New Roman" w:cs="Times New Roman"/>
+          <w:sz w:val="32"/>
+          <w:szCs w:val="32"/>
+        </w:rPr>
+        <w:t xml:space="preserve"> </w:t>
+      </w:r>
+      <w:r>
+        <w:rPr>
+          <w:rFonts w:ascii="Times New Roman" w:hAnsi="Times New Roman" w:cs="Times New Roman"/>
+          <w:sz w:val="32"/>
+          <w:szCs w:val="32"/>
+        </w:rPr>
+        <w:t xml:space="preserve">weather </w:t>
+      </w:r>
+      <w:r>
+        <w:rPr>
+          <w:rFonts w:ascii="Times New Roman" w:hAnsi="Times New Roman" w:cs="Times New Roman"/>
+          <w:sz w:val="32"/>
+          <w:szCs w:val="32"/>
+        </w:rPr>
+        <w:t>with</w:t>
+      </w:r>
+      <w:r>
+        <w:rPr>
+          <w:rFonts w:ascii="Times New Roman" w:hAnsi="Times New Roman" w:cs="Times New Roman"/>
+          <w:sz w:val="32"/>
+          <w:szCs w:val="32"/>
+        </w:rPr>
+        <w:t xml:space="preserve"> 4 features</w:t>
+      </w:r>
+      <w:r>
+        <w:rPr>
+          <w:rFonts w:ascii="Times New Roman" w:hAnsi="Times New Roman" w:cs="Times New Roman"/>
+          <w:sz w:val="32"/>
+          <w:szCs w:val="32"/>
+        </w:rPr>
+        <w:t xml:space="preserve">, divided into </w:t>
+      </w:r>
+      <w:r>
+        <w:rPr>
+          <w:rFonts w:ascii="Times New Roman" w:hAnsi="Times New Roman" w:cs="Times New Roman"/>
+          <w:sz w:val="32"/>
+          <w:szCs w:val="32"/>
+        </w:rPr>
+        <w:t>5 weather types</w:t>
+      </w:r>
+      <w:r>
+        <w:rPr>
+          <w:rFonts w:ascii="Times New Roman" w:hAnsi="Times New Roman" w:cs="Times New Roman"/>
+          <w:sz w:val="32"/>
+          <w:szCs w:val="32"/>
+        </w:rPr>
+        <w:t>.</w:t>
       </w:r>
     </w:p>
     <w:p>
       <w:pPr>
         <w:spacing w:after="20" w:line="360" w:lineRule="auto"/>
+        <w:jc w:val="center"/>
         <w:rPr>
           <w:rFonts w:ascii="Times New Roman" w:hAnsi="Times New Roman" w:cs="Times New Roman"/>
         </w:rPr>
@@ -797,13 +892,13 @@
           <w:noProof/>
         </w:rPr>
         <w:drawing>
-          <wp:inline distT="0" distB="0" distL="0" distR="0" wp14:anchorId="0A0EFDBD" wp14:editId="0A66E493">
-            <wp:extent cx="6858000" cy="861060"/>
-            <wp:effectExtent l="0" t="0" r="0" b="0"/>
-            <wp:docPr id="2" name="Picture 1">
+          <wp:inline distT="0" distB="0" distL="0" distR="0" wp14:anchorId="6E374758" wp14:editId="59B8EB49">
+            <wp:extent cx="4552950" cy="1914525"/>
+            <wp:effectExtent l="0" t="0" r="0" b="9525"/>
+            <wp:docPr id="3" name="Picture 2">
               <a:extLst xmlns:a="http://schemas.openxmlformats.org/drawingml/2006/main">
                 <a:ext uri="{FF2B5EF4-FFF2-40B4-BE49-F238E27FC236}">
-                  <a16:creationId xmlns:a16="http://schemas.microsoft.com/office/drawing/2014/main" id="{059BAC49-46E7-4F35-8975-9FF66E13AA77}"/>
+                  <a16:creationId xmlns:a16="http://schemas.microsoft.com/office/drawing/2014/main" id="{E9B6F51C-ED0D-441F-AA20-637DDA144831}"/>
                 </a:ext>
               </a:extLst>
             </wp:docPr>
@@ -814,10 +909,10 @@
               <a:graphicData uri="http://schemas.openxmlformats.org/drawingml/2006/picture">
                 <pic:pic xmlns:pic="http://schemas.openxmlformats.org/drawingml/2006/picture">
                   <pic:nvPicPr>
-                    <pic:cNvPr id="2" name="Picture 1">
+                    <pic:cNvPr id="3" name="Picture 2">
                       <a:extLst>
                         <a:ext uri="{FF2B5EF4-FFF2-40B4-BE49-F238E27FC236}">
-                          <a16:creationId xmlns:a16="http://schemas.microsoft.com/office/drawing/2014/main" id="{059BAC49-46E7-4F35-8975-9FF66E13AA77}"/>
+                          <a16:creationId xmlns:a16="http://schemas.microsoft.com/office/drawing/2014/main" id="{E9B6F51C-ED0D-441F-AA20-637DDA144831}"/>
                         </a:ext>
                       </a:extLst>
                     </pic:cNvPr>
@@ -826,7 +921,7 @@
                     </pic:cNvPicPr>
                   </pic:nvPicPr>
                   <pic:blipFill>
-                    <a:blip r:embed="rId9" cstate="print">
+                    <a:blip r:embed="rId9">
                       <a:extLst>
                         <a:ext uri="{28A0092B-C50C-407E-A947-70E740481C1C}">
                           <a14:useLocalDpi xmlns:a14="http://schemas.microsoft.com/office/drawing/2010/main" val="0"/>
@@ -841,12 +936,21 @@
                   <pic:spPr bwMode="auto">
                     <a:xfrm>
                       <a:off x="0" y="0"/>
-                      <a:ext cx="6858000" cy="861060"/>
+                      <a:ext cx="4552950" cy="1914525"/>
                     </a:xfrm>
                     <a:prstGeom prst="rect">
                       <a:avLst/>
                     </a:prstGeom>
                     <a:noFill/>
+                    <a:extLst>
+                      <a:ext uri="{909E8E84-426E-40DD-AFC4-6F175D3DCCD1}">
+                        <a14:hiddenFill xmlns:a14="http://schemas.microsoft.com/office/drawing/2010/main">
+                          <a:solidFill>
+                            <a:srgbClr val="FFFFFF"/>
+                          </a:solidFill>
+                        </a14:hiddenFill>
+                      </a:ext>
+                    </a:extLst>
                   </pic:spPr>
                 </pic:pic>
               </a:graphicData>
@@ -879,7 +983,7 @@
           <w:sz w:val="20"/>
           <w:szCs w:val="20"/>
         </w:rPr>
-        <w:t>phone price</w:t>
+        <w:t>weather</w:t>
       </w:r>
     </w:p>
     <w:p>
@@ -888,41 +992,38 @@
         <w:ind w:firstLine="425"/>
         <w:rPr>
           <w:rFonts w:ascii="Times New Roman" w:hAnsi="Times New Roman" w:cs="Times New Roman"/>
-          <w:sz w:val="20"/>
-          <w:szCs w:val="20"/>
-        </w:rPr>
-      </w:pPr>
-      <w:r>
-        <w:rPr>
-          <w:rFonts w:ascii="Times New Roman" w:hAnsi="Times New Roman" w:cs="Times New Roman"/>
           <w:sz w:val="32"/>
           <w:szCs w:val="32"/>
         </w:rPr>
-        <w:t>After a quick look into the data set, we can start applying</w:t>
-      </w:r>
+      </w:pPr>
       <w:r>
         <w:rPr>
           <w:rFonts w:ascii="Times New Roman" w:hAnsi="Times New Roman" w:cs="Times New Roman"/>
           <w:sz w:val="32"/>
           <w:szCs w:val="32"/>
         </w:rPr>
-        <w:t xml:space="preserve"> K-nearest neighbors classification algorithm</w:t>
-      </w:r>
-      <w:r>
+        <w:tab/>
+        <w:t>Both data sets are well-maintained so we actually do not need to clean the data much. We drop only data column in weather data set since it is just a time stamp. After that, we split data into training and testing set with 8-2 ratio.</w:t>
+      </w:r>
+    </w:p>
+    <w:p>
+      <w:pPr>
+        <w:spacing w:line="240" w:lineRule="auto"/>
+        <w:ind w:firstLine="425"/>
         <w:rPr>
           <w:rFonts w:ascii="Times New Roman" w:hAnsi="Times New Roman" w:cs="Times New Roman"/>
           <w:sz w:val="32"/>
           <w:szCs w:val="32"/>
         </w:rPr>
-        <w:t>.</w:t>
-      </w:r>
+      </w:pPr>
       <w:r>
         <w:rPr>
           <w:rFonts w:ascii="Times New Roman" w:hAnsi="Times New Roman" w:cs="Times New Roman"/>
           <w:sz w:val="32"/>
           <w:szCs w:val="32"/>
         </w:rPr>
-        <w:t xml:space="preserve"> </w:t>
+        <w:tab/>
+        <w:t xml:space="preserve">If we take a look at the 2D plotted data, we can see that they are completely mess, </w:t>
       </w:r>
       <w:r>
         <w:rPr>
@@ -930,38 +1031,13 @@
           <w:sz w:val="32"/>
           <w:szCs w:val="32"/>
         </w:rPr>
-        <w:t xml:space="preserve"> </w:t>
-      </w:r>
-      <w:r>
-        <w:rPr>
-          <w:rFonts w:ascii="Times New Roman" w:hAnsi="Times New Roman" w:cs="Times New Roman"/>
-          <w:sz w:val="32"/>
-          <w:szCs w:val="32"/>
-        </w:rPr>
-        <w:t>The algorithm is quite simple in the idea, using the distance between each point to classify a point to the same group of the nearest data point. And we got this confusion matrix for the mushroom data with a small testing data set of 20 data points</w:t>
-      </w:r>
-      <w:r>
-        <w:rPr>
-          <w:rFonts w:ascii="Times New Roman" w:hAnsi="Times New Roman" w:cs="Times New Roman"/>
-          <w:sz w:val="32"/>
-          <w:szCs w:val="32"/>
-        </w:rPr>
-        <w:t xml:space="preserve"> separated from training data</w:t>
-      </w:r>
-      <w:r>
-        <w:rPr>
-          <w:rFonts w:ascii="Times New Roman" w:hAnsi="Times New Roman" w:cs="Times New Roman"/>
-          <w:sz w:val="32"/>
-          <w:szCs w:val="32"/>
-        </w:rPr>
-        <w:t>:</w:t>
+        <w:t>and we can not apply any linear classification. This is a good case of using tree classification.</w:t>
       </w:r>
     </w:p>
     <w:p>
       <w:pPr>
         <w:spacing w:after="20" w:line="240" w:lineRule="auto"/>
         <w:ind w:firstLine="425"/>
-        <w:contextualSpacing/>
         <w:jc w:val="center"/>
         <w:rPr>
           <w:rFonts w:ascii="Times New Roman" w:hAnsi="Times New Roman" w:cs="Times New Roman"/>
@@ -977,10 +1053,10 @@
         </w:rPr>
         <w:lastRenderedPageBreak/>
         <w:drawing>
-          <wp:inline distT="0" distB="0" distL="0" distR="0" wp14:anchorId="79DFDC28" wp14:editId="30F2103A">
-            <wp:extent cx="4554220" cy="4001770"/>
-            <wp:effectExtent l="0" t="0" r="0" b="0"/>
-            <wp:docPr id="8" name="Picture 8"/>
+          <wp:inline distT="0" distB="0" distL="0" distR="0" wp14:anchorId="177940E0" wp14:editId="64489CB1">
+            <wp:extent cx="4989195" cy="3773170"/>
+            <wp:effectExtent l="0" t="0" r="1905" b="0"/>
+            <wp:docPr id="5" name="Picture 5"/>
             <wp:cNvGraphicFramePr>
               <a:graphicFrameLocks xmlns:a="http://schemas.openxmlformats.org/drawingml/2006/main" noChangeAspect="1"/>
             </wp:cNvGraphicFramePr>
@@ -1009,7 +1085,7 @@
                   <pic:spPr bwMode="auto">
                     <a:xfrm>
                       <a:off x="0" y="0"/>
-                      <a:ext cx="4554220" cy="4001770"/>
+                      <a:ext cx="4989195" cy="3773170"/>
                     </a:xfrm>
                     <a:prstGeom prst="rect">
                       <a:avLst/>
@@ -1028,49 +1104,32 @@
     </w:p>
     <w:p>
       <w:pPr>
+        <w:spacing w:line="240" w:lineRule="auto"/>
+        <w:ind w:left="360" w:firstLine="720"/>
+        <w:jc w:val="center"/>
+        <w:rPr>
+          <w:rFonts w:ascii="Times New Roman" w:hAnsi="Times New Roman" w:cs="Times New Roman"/>
+          <w:b/>
+          <w:bCs/>
+          <w:sz w:val="20"/>
+          <w:szCs w:val="20"/>
+        </w:rPr>
+      </w:pPr>
+      <w:r>
+        <w:rPr>
+          <w:rFonts w:ascii="Times New Roman" w:hAnsi="Times New Roman" w:cs="Times New Roman"/>
+          <w:b/>
+          <w:bCs/>
+          <w:sz w:val="20"/>
+          <w:szCs w:val="20"/>
+        </w:rPr>
+        <w:t>2D graph of weather dataset</w:t>
+      </w:r>
+    </w:p>
+    <w:p>
+      <w:pPr>
         <w:spacing w:after="20" w:line="240" w:lineRule="auto"/>
         <w:ind w:firstLine="425"/>
-        <w:contextualSpacing/>
-        <w:jc w:val="center"/>
-        <w:rPr>
-          <w:rFonts w:ascii="Times New Roman" w:hAnsi="Times New Roman" w:cs="Times New Roman"/>
-          <w:sz w:val="20"/>
-          <w:szCs w:val="20"/>
-        </w:rPr>
-      </w:pPr>
-      <w:r>
-        <w:rPr>
-          <w:rFonts w:ascii="Times New Roman" w:hAnsi="Times New Roman" w:cs="Times New Roman"/>
-          <w:sz w:val="20"/>
-          <w:szCs w:val="20"/>
-        </w:rPr>
-        <w:t>Mushroom dataset’s testing result</w:t>
-      </w:r>
-    </w:p>
-    <w:p>
-      <w:pPr>
-        <w:spacing w:after="20" w:line="240" w:lineRule="auto"/>
-        <w:contextualSpacing/>
-        <w:rPr>
-          <w:rFonts w:ascii="Times New Roman" w:hAnsi="Times New Roman" w:cs="Times New Roman"/>
-          <w:sz w:val="32"/>
-          <w:szCs w:val="32"/>
-        </w:rPr>
-      </w:pPr>
-      <w:r>
-        <w:rPr>
-          <w:rFonts w:ascii="Times New Roman" w:hAnsi="Times New Roman" w:cs="Times New Roman"/>
-          <w:sz w:val="32"/>
-          <w:szCs w:val="32"/>
-        </w:rPr>
-        <w:tab/>
-        <w:t>As we can see that the predict result only get to 50% accuracy, since we haven’t normalized the data yet. On the other hand, the phone data gave a 90% accuracy prediction.</w:t>
-      </w:r>
-    </w:p>
-    <w:p>
-      <w:pPr>
-        <w:spacing w:after="20" w:line="240" w:lineRule="auto"/>
-        <w:contextualSpacing/>
         <w:jc w:val="center"/>
         <w:rPr>
           <w:rFonts w:ascii="Times New Roman" w:hAnsi="Times New Roman" w:cs="Times New Roman"/>
@@ -1085,10 +1144,10 @@
           <w:szCs w:val="32"/>
         </w:rPr>
         <w:drawing>
-          <wp:inline distT="0" distB="0" distL="0" distR="0" wp14:anchorId="1BFB0101" wp14:editId="21975D80">
-            <wp:extent cx="4275117" cy="3826415"/>
-            <wp:effectExtent l="0" t="0" r="0" b="3175"/>
-            <wp:docPr id="9" name="Picture 9"/>
+          <wp:inline distT="0" distB="0" distL="0" distR="0" wp14:anchorId="2392CD9C" wp14:editId="115B4155">
+            <wp:extent cx="5069205" cy="3773170"/>
+            <wp:effectExtent l="0" t="0" r="0" b="0"/>
+            <wp:docPr id="6" name="Picture 6"/>
             <wp:cNvGraphicFramePr>
               <a:graphicFrameLocks xmlns:a="http://schemas.openxmlformats.org/drawingml/2006/main" noChangeAspect="1"/>
             </wp:cNvGraphicFramePr>
@@ -1117,7 +1176,7 @@
                   <pic:spPr bwMode="auto">
                     <a:xfrm>
                       <a:off x="0" y="0"/>
-                      <a:ext cx="4281733" cy="3832337"/>
+                      <a:ext cx="5069205" cy="3773170"/>
                     </a:xfrm>
                     <a:prstGeom prst="rect">
                       <a:avLst/>
@@ -1136,11 +1195,13 @@
     </w:p>
     <w:p>
       <w:pPr>
-        <w:spacing w:after="20" w:line="240" w:lineRule="auto"/>
-        <w:contextualSpacing/>
+        <w:spacing w:line="240" w:lineRule="auto"/>
+        <w:ind w:left="360" w:firstLine="720"/>
         <w:jc w:val="center"/>
         <w:rPr>
           <w:rFonts w:ascii="Times New Roman" w:hAnsi="Times New Roman" w:cs="Times New Roman"/>
+          <w:b/>
+          <w:bCs/>
           <w:sz w:val="20"/>
           <w:szCs w:val="20"/>
         </w:rPr>
@@ -1148,47 +1209,12 @@
       <w:r>
         <w:rPr>
           <w:rFonts w:ascii="Times New Roman" w:hAnsi="Times New Roman" w:cs="Times New Roman"/>
+          <w:b/>
+          <w:bCs/>
           <w:sz w:val="20"/>
           <w:szCs w:val="20"/>
         </w:rPr>
-        <w:t>Phone dataset’s confusion matrix</w:t>
-      </w:r>
-    </w:p>
-    <w:p>
-      <w:pPr>
-        <w:spacing w:line="240" w:lineRule="auto"/>
-        <w:rPr>
-          <w:rFonts w:ascii="Times New Roman" w:hAnsi="Times New Roman" w:cs="Times New Roman"/>
-          <w:sz w:val="32"/>
-          <w:szCs w:val="32"/>
-        </w:rPr>
-      </w:pPr>
-    </w:p>
-    <w:p>
-      <w:pPr>
-        <w:spacing w:line="240" w:lineRule="auto"/>
-        <w:ind w:firstLine="720"/>
-        <w:rPr>
-          <w:rFonts w:ascii="Times New Roman" w:hAnsi="Times New Roman" w:cs="Times New Roman"/>
-          <w:sz w:val="32"/>
-          <w:szCs w:val="32"/>
-        </w:rPr>
-      </w:pPr>
-      <w:r>
-        <w:rPr>
-          <w:rFonts w:ascii="Times New Roman" w:hAnsi="Times New Roman" w:cs="Times New Roman"/>
-          <w:sz w:val="32"/>
-          <w:szCs w:val="32"/>
-        </w:rPr>
-        <w:t>We might try to vary k from 5 up to 20 to see if there is any different. With the mushroom data, there is totally no different with all the k value in the given range.</w:t>
-      </w:r>
-      <w:r>
-        <w:rPr>
-          <w:rFonts w:ascii="Times New Roman" w:hAnsi="Times New Roman" w:cs="Times New Roman"/>
-          <w:sz w:val="32"/>
-          <w:szCs w:val="32"/>
-        </w:rPr>
-        <w:t xml:space="preserve"> On the other hand, the prediction with phone data varies slightly with k value. At k=10, the accuracy is down a little bit with 1 more misclassify, but when k=15 and above, the accuracy is back to normal at 90%.  </w:t>
+        <w:t>2D graph of heart disease dataset</w:t>
       </w:r>
     </w:p>
     <w:p>
@@ -1215,7 +1241,7 @@
           <w:sz w:val="40"/>
           <w:szCs w:val="40"/>
         </w:rPr>
-        <w:t>Normalize Data</w:t>
+        <w:t>Decision tree</w:t>
       </w:r>
     </w:p>
     <w:p>
@@ -1234,7 +1260,34 @@
           <w:sz w:val="32"/>
           <w:szCs w:val="32"/>
         </w:rPr>
-        <w:t xml:space="preserve">Since K-NN measure the distance between each data points, it’s recommended to normalize the data before calculation. And we will do it in this section then recalculate K-NN performance after that. </w:t>
+        <w:lastRenderedPageBreak/>
+        <w:t xml:space="preserve">We start making tree </w:t>
+      </w:r>
+      <w:r>
+        <w:rPr>
+          <w:rFonts w:ascii="Times New Roman" w:hAnsi="Times New Roman" w:cs="Times New Roman"/>
+          <w:sz w:val="32"/>
+          <w:szCs w:val="32"/>
+        </w:rPr>
+        <w:t xml:space="preserve">with </w:t>
+      </w:r>
+      <w:proofErr w:type="spellStart"/>
+      <w:r>
+        <w:rPr>
+          <w:rFonts w:ascii="Times New Roman" w:hAnsi="Times New Roman" w:cs="Times New Roman"/>
+          <w:sz w:val="32"/>
+          <w:szCs w:val="32"/>
+        </w:rPr>
+        <w:t>sklearn</w:t>
+      </w:r>
+      <w:proofErr w:type="spellEnd"/>
+      <w:r>
+        <w:rPr>
+          <w:rFonts w:ascii="Times New Roman" w:hAnsi="Times New Roman" w:cs="Times New Roman"/>
+          <w:sz w:val="32"/>
+          <w:szCs w:val="32"/>
+        </w:rPr>
+        <w:t xml:space="preserve"> module. There are 3 criterions we can choose: Gini loss, entropy and log loss. Basically, entropy and log loss are the same, so we use entropy formular as our criterion to determine which value to split data into. </w:t>
       </w:r>
     </w:p>
     <w:p>
@@ -1253,41 +1306,15 @@
           <w:sz w:val="32"/>
           <w:szCs w:val="32"/>
         </w:rPr>
-        <w:t xml:space="preserve">To normalize dataset, we simply divide each column by its </w:t>
-      </w:r>
-      <w:r>
-        <w:rPr>
-          <w:rFonts w:ascii="Times New Roman" w:hAnsi="Times New Roman" w:cs="Times New Roman"/>
-          <w:sz w:val="32"/>
-          <w:szCs w:val="32"/>
-        </w:rPr>
-        <w:t>standard deviation and subtract by mean to center it for later PCA.</w:t>
+        <w:t xml:space="preserve">For the weather data, we came up with the root case is if precipitation is smaller than 0.15, since most of this feature is 0. After all, we got a tree with depth of 24 layers, and there are 222 leaves nodes. </w:t>
       </w:r>
     </w:p>
     <w:p>
       <w:pPr>
-        <w:spacing w:line="240" w:lineRule="auto"/>
-        <w:ind w:firstLine="720"/>
-        <w:rPr>
-          <w:rFonts w:ascii="Times New Roman" w:hAnsi="Times New Roman" w:cs="Times New Roman"/>
-          <w:sz w:val="32"/>
-          <w:szCs w:val="32"/>
-        </w:rPr>
-      </w:pPr>
-      <w:r>
-        <w:rPr>
-          <w:rFonts w:ascii="Times New Roman" w:hAnsi="Times New Roman" w:cs="Times New Roman"/>
-          <w:sz w:val="32"/>
-          <w:szCs w:val="32"/>
-        </w:rPr>
-        <w:t xml:space="preserve">After that, we can perform K-NN on the dataset again and see the result. </w:t>
-      </w:r>
-    </w:p>
-    <w:p>
-      <w:pPr>
         <w:spacing w:after="20" w:line="240" w:lineRule="auto"/>
-        <w:contextualSpacing/>
-        <w:rPr>
+        <w:jc w:val="center"/>
+        <w:rPr>
+          <w:rFonts w:ascii="Times New Roman" w:hAnsi="Times New Roman" w:cs="Times New Roman"/>
           <w:sz w:val="32"/>
           <w:szCs w:val="32"/>
         </w:rPr>
@@ -1299,10 +1326,10 @@
           <w:szCs w:val="32"/>
         </w:rPr>
         <w:drawing>
-          <wp:inline distT="0" distB="0" distL="0" distR="0" wp14:anchorId="2A15BD37" wp14:editId="787D4F0C">
-            <wp:extent cx="3586348" cy="2712107"/>
-            <wp:effectExtent l="0" t="0" r="0" b="0"/>
-            <wp:docPr id="10" name="Picture 10"/>
+          <wp:inline distT="0" distB="0" distL="0" distR="0" wp14:anchorId="08757833" wp14:editId="44E0D0AF">
+            <wp:extent cx="4811395" cy="3559810"/>
+            <wp:effectExtent l="0" t="0" r="8255" b="2540"/>
+            <wp:docPr id="7" name="Picture 7"/>
             <wp:cNvGraphicFramePr>
               <a:graphicFrameLocks xmlns:a="http://schemas.openxmlformats.org/drawingml/2006/main" noChangeAspect="1"/>
             </wp:cNvGraphicFramePr>
@@ -1331,7 +1358,7 @@
                   <pic:spPr bwMode="auto">
                     <a:xfrm>
                       <a:off x="0" y="0"/>
-                      <a:ext cx="3621597" cy="2738763"/>
+                      <a:ext cx="4811395" cy="3559810"/>
                     </a:xfrm>
                     <a:prstGeom prst="rect">
                       <a:avLst/>
@@ -1347,24 +1374,95 @@
           </wp:inline>
         </w:drawing>
       </w:r>
-      <w:r>
-        <w:rPr>
+    </w:p>
+    <w:p>
+      <w:pPr>
+        <w:spacing w:after="20" w:line="240" w:lineRule="auto"/>
+        <w:jc w:val="center"/>
+        <w:rPr>
+          <w:rFonts w:ascii="Times New Roman" w:hAnsi="Times New Roman" w:cs="Times New Roman"/>
+          <w:b/>
+          <w:bCs/>
+          <w:sz w:val="20"/>
+          <w:szCs w:val="20"/>
+        </w:rPr>
+      </w:pPr>
+      <w:r>
+        <w:rPr>
+          <w:rFonts w:ascii="Times New Roman" w:hAnsi="Times New Roman" w:cs="Times New Roman"/>
+          <w:b/>
+          <w:bCs/>
+          <w:sz w:val="20"/>
+          <w:szCs w:val="20"/>
+        </w:rPr>
+        <w:t>Tree graph of weather data classification</w:t>
+      </w:r>
+    </w:p>
+    <w:p>
+      <w:pPr>
+        <w:spacing w:line="240" w:lineRule="auto"/>
+        <w:rPr>
+          <w:rFonts w:ascii="Times New Roman" w:hAnsi="Times New Roman" w:cs="Times New Roman"/>
           <w:sz w:val="32"/>
           <w:szCs w:val="32"/>
         </w:rPr>
-        <w:t xml:space="preserve"> </w:t>
-      </w:r>
+      </w:pPr>
+      <w:r>
+        <w:rPr>
+          <w:rFonts w:ascii="Times New Roman" w:hAnsi="Times New Roman" w:cs="Times New Roman"/>
+          <w:sz w:val="32"/>
+          <w:szCs w:val="32"/>
+        </w:rPr>
+        <w:tab/>
+        <w:t xml:space="preserve">With the heart disease data, there are much less data points, so that we got a smaller tree than the </w:t>
+      </w:r>
+      <w:r>
+        <w:rPr>
+          <w:rFonts w:ascii="Times New Roman" w:hAnsi="Times New Roman" w:cs="Times New Roman"/>
+          <w:sz w:val="32"/>
+          <w:szCs w:val="32"/>
+        </w:rPr>
+        <w:t xml:space="preserve">one </w:t>
+      </w:r>
+      <w:r>
+        <w:rPr>
+          <w:rFonts w:ascii="Times New Roman" w:hAnsi="Times New Roman" w:cs="Times New Roman"/>
+          <w:sz w:val="32"/>
+          <w:szCs w:val="32"/>
+        </w:rPr>
+        <w:t>above.</w:t>
+      </w:r>
+      <w:r>
+        <w:rPr>
+          <w:rFonts w:ascii="Times New Roman" w:hAnsi="Times New Roman" w:cs="Times New Roman"/>
+          <w:sz w:val="32"/>
+          <w:szCs w:val="32"/>
+        </w:rPr>
+        <w:t xml:space="preserve"> The root case in this data set is if thallium level of patient is less than 4.5. At the end, we got a tree with depth of 8 layers and 37 leaves nodes.</w:t>
+      </w:r>
+    </w:p>
+    <w:p>
+      <w:pPr>
+        <w:spacing w:after="20" w:line="240" w:lineRule="auto"/>
+        <w:jc w:val="center"/>
+        <w:rPr>
+          <w:rFonts w:ascii="Times New Roman" w:hAnsi="Times New Roman" w:cs="Times New Roman"/>
+          <w:sz w:val="32"/>
+          <w:szCs w:val="32"/>
+        </w:rPr>
+      </w:pPr>
       <w:r>
         <w:rPr>
           <w:noProof/>
           <w:sz w:val="32"/>
           <w:szCs w:val="32"/>
         </w:rPr>
+        <w:lastRenderedPageBreak/>
         <w:drawing>
-          <wp:inline distT="0" distB="0" distL="0" distR="0" wp14:anchorId="5D5BE45D" wp14:editId="1CF10E1A">
-            <wp:extent cx="3142175" cy="2761013"/>
-            <wp:effectExtent l="0" t="0" r="1270" b="1270"/>
-            <wp:docPr id="11" name="Picture 11"/>
+          <wp:inline distT="0" distB="0" distL="0" distR="0" wp14:anchorId="7E57E32A" wp14:editId="3A7136E3">
+            <wp:extent cx="4705350" cy="3559810"/>
+            <wp:effectExtent l="0" t="0" r="0" b="2540"/>
+            <wp:docPr id="18" name="Picture 18"/>
             <wp:cNvGraphicFramePr>
               <a:graphicFrameLocks xmlns:a="http://schemas.openxmlformats.org/drawingml/2006/main" noChangeAspect="1"/>
             </wp:cNvGraphicFramePr>
@@ -1393,7 +1491,7 @@
                   <pic:spPr bwMode="auto">
                     <a:xfrm>
                       <a:off x="0" y="0"/>
-                      <a:ext cx="3153016" cy="2770539"/>
+                      <a:ext cx="4705350" cy="3559810"/>
                     </a:xfrm>
                     <a:prstGeom prst="rect">
                       <a:avLst/>
@@ -1415,21 +1513,65 @@
         <w:spacing w:line="240" w:lineRule="auto"/>
         <w:jc w:val="center"/>
         <w:rPr>
+          <w:rFonts w:ascii="Times New Roman" w:hAnsi="Times New Roman" w:cs="Times New Roman"/>
+          <w:b/>
+          <w:bCs/>
           <w:sz w:val="20"/>
           <w:szCs w:val="20"/>
         </w:rPr>
       </w:pPr>
       <w:r>
         <w:rPr>
+          <w:rFonts w:ascii="Times New Roman" w:hAnsi="Times New Roman" w:cs="Times New Roman"/>
+          <w:b/>
+          <w:bCs/>
           <w:sz w:val="20"/>
           <w:szCs w:val="20"/>
         </w:rPr>
-        <w:t>Plotted result and confusion matrix of mushroom data</w:t>
+        <w:t>Tree graph of heart diseases data classification</w:t>
       </w:r>
     </w:p>
     <w:p>
       <w:pPr>
+        <w:pStyle w:val="ListParagraph"/>
+        <w:numPr>
+          <w:ilvl w:val="0"/>
+          <w:numId w:val="40"/>
+        </w:numPr>
+        <w:spacing w:line="360" w:lineRule="auto"/>
+        <w:rPr>
+          <w:rFonts w:ascii="Cambria" w:hAnsi="Cambria" w:cs="Times New Roman"/>
+          <w:b/>
+          <w:bCs/>
+          <w:sz w:val="40"/>
+          <w:szCs w:val="40"/>
+        </w:rPr>
+      </w:pPr>
+      <w:r>
+        <w:rPr>
+          <w:rFonts w:ascii="Cambria" w:hAnsi="Cambria" w:cs="Times New Roman"/>
+          <w:b/>
+          <w:bCs/>
+          <w:sz w:val="40"/>
+          <w:szCs w:val="40"/>
+        </w:rPr>
+        <w:t xml:space="preserve"> </w:t>
+      </w:r>
+      <w:r>
+        <w:rPr>
+          <w:rFonts w:ascii="Cambria" w:hAnsi="Cambria" w:cs="Times New Roman"/>
+          <w:b/>
+          <w:bCs/>
+          <w:sz w:val="40"/>
+          <w:szCs w:val="40"/>
+        </w:rPr>
+        <w:t>Error calculation</w:t>
+      </w:r>
+    </w:p>
+    <w:p>
+      <w:pPr>
         <w:spacing w:line="240" w:lineRule="auto"/>
+        <w:ind w:firstLine="720"/>
         <w:rPr>
           <w:rFonts w:ascii="Times New Roman" w:hAnsi="Times New Roman" w:cs="Times New Roman"/>
           <w:sz w:val="32"/>
@@ -1442,13 +1584,13 @@
           <w:sz w:val="32"/>
           <w:szCs w:val="32"/>
         </w:rPr>
-        <w:tab/>
-        <w:t xml:space="preserve">As we can see from the plotted result, x is the test data, there are some points that are closer to blue dot but classified into green category. This is because data lost in PCA. We also got a huge performance improvement, from 50% to 90% accuracy with test data. </w:t>
+        <w:t xml:space="preserve">To validate our tree classifier model, we can take a look at accuracy by compare predicted labels with true labels in testing data. This is a common way to check the error in supervised learning. </w:t>
       </w:r>
     </w:p>
     <w:p>
       <w:pPr>
         <w:spacing w:line="240" w:lineRule="auto"/>
+        <w:ind w:firstLine="720"/>
         <w:rPr>
           <w:rFonts w:ascii="Times New Roman" w:hAnsi="Times New Roman" w:cs="Times New Roman"/>
           <w:sz w:val="32"/>
@@ -1461,21 +1603,13 @@
           <w:sz w:val="32"/>
           <w:szCs w:val="32"/>
         </w:rPr>
-        <w:tab/>
-        <w:t>In contrary, the phone data experienced a reduction in accuracy, from 90% to 60%.</w:t>
-      </w:r>
-      <w:r>
-        <w:rPr>
-          <w:rFonts w:ascii="Times New Roman" w:hAnsi="Times New Roman" w:cs="Times New Roman"/>
-          <w:sz w:val="32"/>
-          <w:szCs w:val="32"/>
-        </w:rPr>
-        <w:t xml:space="preserve"> This is because the normalized data is scattered and became very hard to classify.</w:t>
+        <w:t>Fortunately, both of our models have quite a good result in prediction. The weather tree classifier has mean accuracy of 70,2% with the following confusion matrix.</w:t>
       </w:r>
     </w:p>
     <w:p>
       <w:pPr>
-        <w:spacing w:line="240" w:lineRule="auto"/>
+        <w:spacing w:after="20" w:line="240" w:lineRule="auto"/>
+        <w:jc w:val="center"/>
         <w:rPr>
           <w:rFonts w:ascii="Times New Roman" w:hAnsi="Times New Roman" w:cs="Times New Roman"/>
           <w:sz w:val="32"/>
@@ -1488,12 +1622,11 @@
           <w:sz w:val="32"/>
           <w:szCs w:val="32"/>
         </w:rPr>
-        <w:lastRenderedPageBreak/>
         <w:drawing>
-          <wp:inline distT="0" distB="0" distL="0" distR="0" wp14:anchorId="4A692EB1" wp14:editId="490E1DE5">
-            <wp:extent cx="3478283" cy="2630385"/>
-            <wp:effectExtent l="0" t="0" r="8255" b="0"/>
-            <wp:docPr id="12" name="Picture 12"/>
+          <wp:inline distT="0" distB="0" distL="0" distR="0" wp14:anchorId="52B07D8D" wp14:editId="0F53EAB2">
+            <wp:extent cx="3462656" cy="2796466"/>
+            <wp:effectExtent l="0" t="0" r="4445" b="4445"/>
+            <wp:docPr id="19" name="Picture 19"/>
             <wp:cNvGraphicFramePr>
               <a:graphicFrameLocks xmlns:a="http://schemas.openxmlformats.org/drawingml/2006/main" noChangeAspect="1"/>
             </wp:cNvGraphicFramePr>
@@ -1522,7 +1655,7 @@
                   <pic:spPr bwMode="auto">
                     <a:xfrm>
                       <a:off x="0" y="0"/>
-                      <a:ext cx="3505696" cy="2651116"/>
+                      <a:ext cx="3493080" cy="2821037"/>
                     </a:xfrm>
                     <a:prstGeom prst="rect">
                       <a:avLst/>
@@ -1538,14 +1671,97 @@
           </wp:inline>
         </w:drawing>
       </w:r>
-      <w:r>
+    </w:p>
+    <w:p>
+      <w:pPr>
+        <w:spacing w:line="240" w:lineRule="auto"/>
+        <w:jc w:val="center"/>
+        <w:rPr>
+          <w:rFonts w:ascii="Times New Roman" w:hAnsi="Times New Roman" w:cs="Times New Roman"/>
+          <w:b/>
+          <w:bCs/>
+          <w:sz w:val="20"/>
+          <w:szCs w:val="20"/>
+        </w:rPr>
+      </w:pPr>
+      <w:r>
+        <w:rPr>
+          <w:rFonts w:ascii="Times New Roman" w:hAnsi="Times New Roman" w:cs="Times New Roman"/>
+          <w:b/>
+          <w:bCs/>
+          <w:sz w:val="20"/>
+          <w:szCs w:val="20"/>
+        </w:rPr>
+        <w:t xml:space="preserve"> </w:t>
+      </w:r>
+      <w:r>
+        <w:rPr>
+          <w:rFonts w:ascii="Times New Roman" w:hAnsi="Times New Roman" w:cs="Times New Roman"/>
+          <w:b/>
+          <w:bCs/>
+          <w:sz w:val="20"/>
+          <w:szCs w:val="20"/>
+        </w:rPr>
+        <w:t>Confusion matrix of weather prediction</w:t>
+      </w:r>
+    </w:p>
+    <w:p>
+      <w:pPr>
+        <w:spacing w:line="240" w:lineRule="auto"/>
         <w:rPr>
           <w:rFonts w:ascii="Times New Roman" w:hAnsi="Times New Roman" w:cs="Times New Roman"/>
           <w:sz w:val="32"/>
           <w:szCs w:val="32"/>
         </w:rPr>
-        <w:t xml:space="preserve">   </w:t>
-      </w:r>
+      </w:pPr>
+      <w:r>
+        <w:rPr>
+          <w:rFonts w:ascii="Times New Roman" w:hAnsi="Times New Roman" w:cs="Times New Roman"/>
+          <w:sz w:val="32"/>
+          <w:szCs w:val="32"/>
+        </w:rPr>
+        <w:lastRenderedPageBreak/>
+        <w:tab/>
+        <w:t>We notice that most of the correctly predicted are rain and sun categories. This is because the majority of the data set are rain and sun categories, it led to poorly accuracy in the rest of</w:t>
+      </w:r>
+      <w:r>
+        <w:rPr>
+          <w:rFonts w:ascii="Times New Roman" w:hAnsi="Times New Roman" w:cs="Times New Roman"/>
+          <w:sz w:val="32"/>
+          <w:szCs w:val="32"/>
+        </w:rPr>
+        <w:t xml:space="preserve"> the data set. </w:t>
+      </w:r>
+    </w:p>
+    <w:p>
+      <w:pPr>
+        <w:spacing w:line="240" w:lineRule="auto"/>
+        <w:rPr>
+          <w:rFonts w:ascii="Times New Roman" w:hAnsi="Times New Roman" w:cs="Times New Roman"/>
+          <w:sz w:val="32"/>
+          <w:szCs w:val="32"/>
+        </w:rPr>
+      </w:pPr>
+      <w:r>
+        <w:rPr>
+          <w:rFonts w:ascii="Times New Roman" w:hAnsi="Times New Roman" w:cs="Times New Roman"/>
+          <w:sz w:val="32"/>
+          <w:szCs w:val="32"/>
+        </w:rPr>
+        <w:tab/>
+        <w:t xml:space="preserve">On the other hand, the heart diseases data set contains only 2 categories and more equally distributed (120 of absence and 150 of presence), it got a better accuracy of 81.5% mean accuracy. </w:t>
+      </w:r>
+    </w:p>
+    <w:p>
+      <w:pPr>
+        <w:spacing w:line="240" w:lineRule="auto"/>
+        <w:jc w:val="center"/>
+        <w:rPr>
+          <w:rFonts w:ascii="Times New Roman" w:hAnsi="Times New Roman" w:cs="Times New Roman"/>
+          <w:sz w:val="32"/>
+          <w:szCs w:val="32"/>
+        </w:rPr>
+      </w:pPr>
       <w:r>
         <w:rPr>
           <w:noProof/>
@@ -1553,10 +1769,10 @@
           <w:szCs w:val="32"/>
         </w:rPr>
         <w:drawing>
-          <wp:inline distT="0" distB="0" distL="0" distR="0" wp14:anchorId="24DE31EA" wp14:editId="39A4AF36">
-            <wp:extent cx="2998541" cy="2683824"/>
-            <wp:effectExtent l="0" t="0" r="0" b="2540"/>
-            <wp:docPr id="13" name="Picture 13"/>
+          <wp:inline distT="0" distB="0" distL="0" distR="0" wp14:anchorId="276057F1" wp14:editId="5F8EF745">
+            <wp:extent cx="4145872" cy="3169653"/>
+            <wp:effectExtent l="0" t="0" r="7620" b="0"/>
+            <wp:docPr id="20" name="Picture 20"/>
             <wp:cNvGraphicFramePr>
               <a:graphicFrameLocks xmlns:a="http://schemas.openxmlformats.org/drawingml/2006/main" noChangeAspect="1"/>
             </wp:cNvGraphicFramePr>
@@ -1585,7 +1801,7 @@
                   <pic:spPr bwMode="auto">
                     <a:xfrm>
                       <a:off x="0" y="0"/>
-                      <a:ext cx="3016265" cy="2699688"/>
+                      <a:ext cx="4158961" cy="3179660"/>
                     </a:xfrm>
                     <a:prstGeom prst="rect">
                       <a:avLst/>
@@ -1605,44 +1821,46 @@
     <w:p>
       <w:pPr>
         <w:spacing w:line="240" w:lineRule="auto"/>
+        <w:ind w:firstLine="720"/>
         <w:jc w:val="center"/>
         <w:rPr>
+          <w:rFonts w:ascii="Times New Roman" w:hAnsi="Times New Roman" w:cs="Times New Roman"/>
+          <w:b/>
+          <w:bCs/>
           <w:sz w:val="20"/>
           <w:szCs w:val="20"/>
         </w:rPr>
       </w:pPr>
       <w:r>
         <w:rPr>
+          <w:rFonts w:ascii="Times New Roman" w:hAnsi="Times New Roman" w:cs="Times New Roman"/>
+          <w:b/>
+          <w:bCs/>
           <w:sz w:val="20"/>
           <w:szCs w:val="20"/>
         </w:rPr>
-        <w:t xml:space="preserve">Plotted result and confusion matrix of </w:t>
-      </w:r>
-      <w:r>
-        <w:rPr>
+        <w:t>Confusion matrix of heart disease prediction</w:t>
+      </w:r>
+    </w:p>
+    <w:p>
+      <w:pPr>
+        <w:spacing w:line="240" w:lineRule="auto"/>
+        <w:ind w:firstLine="720"/>
+        <w:jc w:val="center"/>
+        <w:rPr>
+          <w:rFonts w:ascii="Times New Roman" w:hAnsi="Times New Roman" w:cs="Times New Roman"/>
+          <w:b/>
+          <w:bCs/>
           <w:sz w:val="20"/>
           <w:szCs w:val="20"/>
         </w:rPr>
-        <w:t>phone</w:t>
-      </w:r>
-      <w:r>
-        <w:rPr>
-          <w:sz w:val="20"/>
-          <w:szCs w:val="20"/>
-        </w:rPr>
-        <w:t xml:space="preserve"> data</w:t>
-      </w:r>
+      </w:pPr>
     </w:p>
     <w:p>
       <w:pPr>
-        <w:pStyle w:val="ListParagraph"/>
-        <w:numPr>
-          <w:ilvl w:val="0"/>
-          <w:numId w:val="40"/>
-        </w:numPr>
-        <w:spacing w:line="360" w:lineRule="auto"/>
-        <w:rPr>
-          <w:rFonts w:ascii="Cambria" w:hAnsi="Cambria" w:cs="Times New Roman"/>
+        <w:spacing w:line="240" w:lineRule="auto"/>
+        <w:rPr>
+          <w:rFonts w:ascii="Times New Roman" w:hAnsi="Times New Roman" w:cs="Times New Roman"/>
           <w:b/>
           <w:bCs/>
           <w:sz w:val="40"/>
@@ -1651,469 +1869,37 @@
       </w:pPr>
       <w:r>
         <w:rPr>
-          <w:rFonts w:ascii="Cambria" w:hAnsi="Cambria" w:cs="Times New Roman"/>
+          <w:rFonts w:ascii="Times New Roman" w:hAnsi="Times New Roman" w:cs="Times New Roman"/>
           <w:b/>
           <w:bCs/>
           <w:sz w:val="40"/>
           <w:szCs w:val="40"/>
         </w:rPr>
-        <w:t xml:space="preserve"> Apply PCA</w:t>
-      </w:r>
-    </w:p>
-    <w:p>
-      <w:pPr>
-        <w:spacing w:line="240" w:lineRule="auto"/>
-        <w:ind w:firstLine="720"/>
-        <w:rPr>
-          <w:rFonts w:ascii="Times New Roman" w:hAnsi="Times New Roman" w:cs="Times New Roman"/>
-          <w:sz w:val="32"/>
-          <w:szCs w:val="32"/>
-        </w:rPr>
-      </w:pPr>
-      <w:r>
-        <w:rPr>
-          <w:rFonts w:ascii="Times New Roman" w:hAnsi="Times New Roman" w:cs="Times New Roman"/>
-          <w:sz w:val="32"/>
-          <w:szCs w:val="32"/>
-        </w:rPr>
-        <w:t xml:space="preserve">Now we try to apply K-NN on a 2D </w:t>
-      </w:r>
-      <w:r>
-        <w:rPr>
-          <w:rFonts w:ascii="Times New Roman" w:hAnsi="Times New Roman" w:cs="Times New Roman"/>
-          <w:sz w:val="32"/>
-          <w:szCs w:val="32"/>
-        </w:rPr>
-        <w:t>dataset transformed by PCA and see the result.</w:t>
-      </w:r>
-    </w:p>
-    <w:p>
-      <w:pPr>
-        <w:spacing w:line="240" w:lineRule="auto"/>
-        <w:ind w:firstLine="720"/>
-        <w:rPr>
-          <w:rFonts w:ascii="Times New Roman" w:hAnsi="Times New Roman" w:cs="Times New Roman"/>
-          <w:sz w:val="32"/>
-          <w:szCs w:val="32"/>
-        </w:rPr>
-      </w:pPr>
-      <w:r>
-        <w:rPr>
-          <w:rFonts w:ascii="Times New Roman" w:hAnsi="Times New Roman" w:cs="Times New Roman"/>
-          <w:sz w:val="32"/>
-          <w:szCs w:val="32"/>
-        </w:rPr>
-        <w:t>For the phone data, there is a steep fall in accuracy since it’s now only 25%.</w:t>
-      </w:r>
-    </w:p>
-    <w:p>
-      <w:pPr>
-        <w:spacing w:line="240" w:lineRule="auto"/>
-        <w:rPr>
-          <w:sz w:val="32"/>
-          <w:szCs w:val="32"/>
-        </w:rPr>
-      </w:pPr>
-      <w:r>
-        <w:rPr>
-          <w:noProof/>
-          <w:sz w:val="32"/>
-          <w:szCs w:val="32"/>
-        </w:rPr>
-        <w:drawing>
-          <wp:inline distT="0" distB="0" distL="0" distR="0" wp14:anchorId="37D4E289" wp14:editId="6355A339">
-            <wp:extent cx="3399764" cy="2571007"/>
-            <wp:effectExtent l="0" t="0" r="0" b="1270"/>
-            <wp:docPr id="14" name="Picture 14"/>
-            <wp:cNvGraphicFramePr>
-              <a:graphicFrameLocks xmlns:a="http://schemas.openxmlformats.org/drawingml/2006/main" noChangeAspect="1"/>
-            </wp:cNvGraphicFramePr>
-            <a:graphic xmlns:a="http://schemas.openxmlformats.org/drawingml/2006/main">
-              <a:graphicData uri="http://schemas.openxmlformats.org/drawingml/2006/picture">
-                <pic:pic xmlns:pic="http://schemas.openxmlformats.org/drawingml/2006/picture">
-                  <pic:nvPicPr>
-                    <pic:cNvPr id="0" name="Picture 13"/>
-                    <pic:cNvPicPr>
-                      <a:picLocks noChangeAspect="1" noChangeArrowheads="1"/>
-                    </pic:cNvPicPr>
-                  </pic:nvPicPr>
-                  <pic:blipFill>
-                    <a:blip r:embed="rId16">
-                      <a:extLst>
-                        <a:ext uri="{28A0092B-C50C-407E-A947-70E740481C1C}">
-                          <a14:useLocalDpi xmlns:a14="http://schemas.microsoft.com/office/drawing/2010/main" val="0"/>
-                        </a:ext>
-                      </a:extLst>
-                    </a:blip>
-                    <a:srcRect/>
-                    <a:stretch>
-                      <a:fillRect/>
-                    </a:stretch>
-                  </pic:blipFill>
-                  <pic:spPr bwMode="auto">
-                    <a:xfrm>
-                      <a:off x="0" y="0"/>
-                      <a:ext cx="3411705" cy="2580037"/>
-                    </a:xfrm>
-                    <a:prstGeom prst="rect">
-                      <a:avLst/>
-                    </a:prstGeom>
-                    <a:noFill/>
-                    <a:ln>
-                      <a:noFill/>
-                    </a:ln>
-                  </pic:spPr>
-                </pic:pic>
-              </a:graphicData>
-            </a:graphic>
-          </wp:inline>
-        </w:drawing>
-      </w:r>
-      <w:r>
-        <w:rPr>
-          <w:sz w:val="32"/>
-          <w:szCs w:val="32"/>
-        </w:rPr>
-        <w:t xml:space="preserve"> </w:t>
-      </w:r>
-      <w:r>
-        <w:rPr>
-          <w:noProof/>
-          <w:sz w:val="32"/>
-          <w:szCs w:val="32"/>
-        </w:rPr>
-        <w:drawing>
-          <wp:inline distT="0" distB="0" distL="0" distR="0" wp14:anchorId="1FB27CF4" wp14:editId="7198E20F">
-            <wp:extent cx="2974769" cy="2593663"/>
-            <wp:effectExtent l="0" t="0" r="0" b="0"/>
-            <wp:docPr id="15" name="Picture 15"/>
-            <wp:cNvGraphicFramePr>
-              <a:graphicFrameLocks xmlns:a="http://schemas.openxmlformats.org/drawingml/2006/main" noChangeAspect="1"/>
-            </wp:cNvGraphicFramePr>
-            <a:graphic xmlns:a="http://schemas.openxmlformats.org/drawingml/2006/main">
-              <a:graphicData uri="http://schemas.openxmlformats.org/drawingml/2006/picture">
-                <pic:pic xmlns:pic="http://schemas.openxmlformats.org/drawingml/2006/picture">
-                  <pic:nvPicPr>
-                    <pic:cNvPr id="0" name="Picture 15"/>
-                    <pic:cNvPicPr>
-                      <a:picLocks noChangeAspect="1" noChangeArrowheads="1"/>
-                    </pic:cNvPicPr>
-                  </pic:nvPicPr>
-                  <pic:blipFill>
-                    <a:blip r:embed="rId17">
-                      <a:extLst>
-                        <a:ext uri="{28A0092B-C50C-407E-A947-70E740481C1C}">
-                          <a14:useLocalDpi xmlns:a14="http://schemas.microsoft.com/office/drawing/2010/main" val="0"/>
-                        </a:ext>
-                      </a:extLst>
-                    </a:blip>
-                    <a:srcRect/>
-                    <a:stretch>
-                      <a:fillRect/>
-                    </a:stretch>
-                  </pic:blipFill>
-                  <pic:spPr bwMode="auto">
-                    <a:xfrm>
-                      <a:off x="0" y="0"/>
-                      <a:ext cx="2985432" cy="2602960"/>
-                    </a:xfrm>
-                    <a:prstGeom prst="rect">
-                      <a:avLst/>
-                    </a:prstGeom>
-                    <a:noFill/>
-                    <a:ln>
-                      <a:noFill/>
-                    </a:ln>
-                  </pic:spPr>
-                </pic:pic>
-              </a:graphicData>
-            </a:graphic>
-          </wp:inline>
-        </w:drawing>
-      </w:r>
-    </w:p>
-    <w:p>
-      <w:pPr>
-        <w:spacing w:line="240" w:lineRule="auto"/>
-        <w:jc w:val="center"/>
-        <w:rPr>
-          <w:sz w:val="20"/>
-          <w:szCs w:val="20"/>
-        </w:rPr>
-      </w:pPr>
-      <w:r>
-        <w:rPr>
-          <w:sz w:val="20"/>
-          <w:szCs w:val="20"/>
-        </w:rPr>
-        <w:t xml:space="preserve">Plotted result and confusion matrix of </w:t>
-      </w:r>
-      <w:r>
-        <w:rPr>
-          <w:sz w:val="20"/>
-          <w:szCs w:val="20"/>
-        </w:rPr>
-        <w:t>phone</w:t>
-      </w:r>
-      <w:r>
-        <w:rPr>
-          <w:sz w:val="20"/>
-          <w:szCs w:val="20"/>
-        </w:rPr>
-        <w:t xml:space="preserve"> data</w:t>
-      </w:r>
-      <w:r>
-        <w:rPr>
-          <w:sz w:val="20"/>
-          <w:szCs w:val="20"/>
-        </w:rPr>
-        <w:t xml:space="preserve"> after PCA</w:t>
-      </w:r>
-    </w:p>
-    <w:p>
-      <w:pPr>
-        <w:spacing w:line="240" w:lineRule="auto"/>
-        <w:rPr>
-          <w:rFonts w:ascii="Times New Roman" w:hAnsi="Times New Roman" w:cs="Times New Roman"/>
-          <w:sz w:val="32"/>
-          <w:szCs w:val="32"/>
-        </w:rPr>
-      </w:pPr>
-      <w:r>
-        <w:rPr>
-          <w:rFonts w:ascii="Times New Roman" w:hAnsi="Times New Roman" w:cs="Times New Roman"/>
-          <w:sz w:val="32"/>
-          <w:szCs w:val="32"/>
-        </w:rPr>
-        <w:tab/>
-        <w:t xml:space="preserve">The </w:t>
-      </w:r>
-      <w:r>
-        <w:rPr>
-          <w:rFonts w:ascii="Times New Roman" w:hAnsi="Times New Roman" w:cs="Times New Roman"/>
-          <w:sz w:val="32"/>
-          <w:szCs w:val="32"/>
-        </w:rPr>
-        <w:t>mushroom dataset also experienced an accuracy drop, from 90% to 70%. This fall in accuracy is not as big as phone data because this data is linearly separable, not like the phone data. We can also notice that the plotted data doesn’t contain any outliners.</w:t>
-      </w:r>
-    </w:p>
-    <w:p>
-      <w:pPr>
-        <w:spacing w:line="240" w:lineRule="auto"/>
-        <w:jc w:val="center"/>
-        <w:rPr>
-          <w:rFonts w:ascii="Times New Roman" w:hAnsi="Times New Roman" w:cs="Times New Roman"/>
-          <w:sz w:val="32"/>
-          <w:szCs w:val="32"/>
-        </w:rPr>
-      </w:pPr>
-      <w:r>
-        <w:rPr>
-          <w:noProof/>
-          <w:sz w:val="32"/>
-          <w:szCs w:val="32"/>
-        </w:rPr>
-        <w:lastRenderedPageBreak/>
-        <w:drawing>
-          <wp:inline distT="0" distB="0" distL="0" distR="0" wp14:anchorId="644B5665" wp14:editId="1296E0F7">
-            <wp:extent cx="3368360" cy="2547258"/>
-            <wp:effectExtent l="0" t="0" r="3810" b="5715"/>
-            <wp:docPr id="16" name="Picture 16"/>
-            <wp:cNvGraphicFramePr>
-              <a:graphicFrameLocks xmlns:a="http://schemas.openxmlformats.org/drawingml/2006/main" noChangeAspect="1"/>
-            </wp:cNvGraphicFramePr>
-            <a:graphic xmlns:a="http://schemas.openxmlformats.org/drawingml/2006/main">
-              <a:graphicData uri="http://schemas.openxmlformats.org/drawingml/2006/picture">
-                <pic:pic xmlns:pic="http://schemas.openxmlformats.org/drawingml/2006/picture">
-                  <pic:nvPicPr>
-                    <pic:cNvPr id="0" name="Picture 17"/>
-                    <pic:cNvPicPr>
-                      <a:picLocks noChangeAspect="1" noChangeArrowheads="1"/>
-                    </pic:cNvPicPr>
-                  </pic:nvPicPr>
-                  <pic:blipFill>
-                    <a:blip r:embed="rId18">
-                      <a:extLst>
-                        <a:ext uri="{28A0092B-C50C-407E-A947-70E740481C1C}">
-                          <a14:useLocalDpi xmlns:a14="http://schemas.microsoft.com/office/drawing/2010/main" val="0"/>
-                        </a:ext>
-                      </a:extLst>
-                    </a:blip>
-                    <a:srcRect/>
-                    <a:stretch>
-                      <a:fillRect/>
-                    </a:stretch>
-                  </pic:blipFill>
-                  <pic:spPr bwMode="auto">
-                    <a:xfrm>
-                      <a:off x="0" y="0"/>
-                      <a:ext cx="3379800" cy="2555909"/>
-                    </a:xfrm>
-                    <a:prstGeom prst="rect">
-                      <a:avLst/>
-                    </a:prstGeom>
-                    <a:noFill/>
-                    <a:ln>
-                      <a:noFill/>
-                    </a:ln>
-                  </pic:spPr>
-                </pic:pic>
-              </a:graphicData>
-            </a:graphic>
-          </wp:inline>
-        </w:drawing>
-      </w:r>
-      <w:r>
-        <w:rPr>
-          <w:noProof/>
-          <w:sz w:val="32"/>
-          <w:szCs w:val="32"/>
-        </w:rPr>
-        <w:drawing>
-          <wp:inline distT="0" distB="0" distL="0" distR="0" wp14:anchorId="320FBE39" wp14:editId="5909108E">
-            <wp:extent cx="2879130" cy="2576946"/>
-            <wp:effectExtent l="0" t="0" r="0" b="0"/>
-            <wp:docPr id="17" name="Picture 17"/>
-            <wp:cNvGraphicFramePr>
-              <a:graphicFrameLocks xmlns:a="http://schemas.openxmlformats.org/drawingml/2006/main" noChangeAspect="1"/>
-            </wp:cNvGraphicFramePr>
-            <a:graphic xmlns:a="http://schemas.openxmlformats.org/drawingml/2006/main">
-              <a:graphicData uri="http://schemas.openxmlformats.org/drawingml/2006/picture">
-                <pic:pic xmlns:pic="http://schemas.openxmlformats.org/drawingml/2006/picture">
-                  <pic:nvPicPr>
-                    <pic:cNvPr id="0" name="Picture 19"/>
-                    <pic:cNvPicPr>
-                      <a:picLocks noChangeAspect="1" noChangeArrowheads="1"/>
-                    </pic:cNvPicPr>
-                  </pic:nvPicPr>
-                  <pic:blipFill>
-                    <a:blip r:embed="rId19">
-                      <a:extLst>
-                        <a:ext uri="{28A0092B-C50C-407E-A947-70E740481C1C}">
-                          <a14:useLocalDpi xmlns:a14="http://schemas.microsoft.com/office/drawing/2010/main" val="0"/>
-                        </a:ext>
-                      </a:extLst>
-                    </a:blip>
-                    <a:srcRect/>
-                    <a:stretch>
-                      <a:fillRect/>
-                    </a:stretch>
-                  </pic:blipFill>
-                  <pic:spPr bwMode="auto">
-                    <a:xfrm>
-                      <a:off x="0" y="0"/>
-                      <a:ext cx="2882301" cy="2579784"/>
-                    </a:xfrm>
-                    <a:prstGeom prst="rect">
-                      <a:avLst/>
-                    </a:prstGeom>
-                    <a:noFill/>
-                    <a:ln>
-                      <a:noFill/>
-                    </a:ln>
-                  </pic:spPr>
-                </pic:pic>
-              </a:graphicData>
-            </a:graphic>
-          </wp:inline>
-        </w:drawing>
-      </w:r>
-    </w:p>
-    <w:p>
-      <w:pPr>
-        <w:spacing w:line="240" w:lineRule="auto"/>
-        <w:jc w:val="center"/>
-        <w:rPr>
-          <w:sz w:val="20"/>
-          <w:szCs w:val="20"/>
-        </w:rPr>
-      </w:pPr>
-      <w:r>
-        <w:rPr>
-          <w:sz w:val="20"/>
-          <w:szCs w:val="20"/>
-        </w:rPr>
-        <w:t>Plotted result and confusion matrix of</w:t>
-      </w:r>
-      <w:r>
-        <w:rPr>
-          <w:sz w:val="20"/>
-          <w:szCs w:val="20"/>
-        </w:rPr>
-        <w:t xml:space="preserve"> mushroom</w:t>
-      </w:r>
-      <w:r>
-        <w:rPr>
-          <w:sz w:val="20"/>
-          <w:szCs w:val="20"/>
-        </w:rPr>
-        <w:t xml:space="preserve"> data</w:t>
-      </w:r>
-      <w:r>
-        <w:rPr>
-          <w:sz w:val="20"/>
-          <w:szCs w:val="20"/>
-        </w:rPr>
-        <w:t xml:space="preserve"> after PCA</w:t>
-      </w:r>
-    </w:p>
-    <w:p>
-      <w:pPr>
-        <w:pStyle w:val="ListParagraph"/>
-        <w:numPr>
-          <w:ilvl w:val="0"/>
-          <w:numId w:val="40"/>
-        </w:numPr>
-        <w:spacing w:line="360" w:lineRule="auto"/>
-        <w:rPr>
-          <w:rFonts w:ascii="Cambria" w:hAnsi="Cambria" w:cs="Times New Roman"/>
+        <w:t xml:space="preserve">II. </w:t>
+      </w:r>
+      <w:r>
+        <w:rPr>
+          <w:rFonts w:ascii="Times New Roman" w:hAnsi="Times New Roman" w:cs="Times New Roman"/>
           <w:b/>
           <w:bCs/>
           <w:sz w:val="40"/>
           <w:szCs w:val="40"/>
         </w:rPr>
-      </w:pPr>
-      <w:r>
-        <w:rPr>
-          <w:rFonts w:ascii="Cambria" w:hAnsi="Cambria" w:cs="Times New Roman"/>
+        <w:t>Random Forest</w:t>
+      </w:r>
+    </w:p>
+    <w:p>
+      <w:pPr>
+        <w:spacing w:line="240" w:lineRule="auto"/>
+        <w:rPr>
+          <w:rFonts w:ascii="Times New Roman" w:hAnsi="Times New Roman" w:cs="Times New Roman"/>
           <w:b/>
           <w:bCs/>
           <w:sz w:val="40"/>
           <w:szCs w:val="40"/>
         </w:rPr>
-        <w:t>Improvement</w:t>
-      </w:r>
-    </w:p>
-    <w:p>
-      <w:pPr>
-        <w:spacing w:line="360" w:lineRule="auto"/>
-        <w:ind w:firstLine="720"/>
-        <w:rPr>
-          <w:rFonts w:ascii="Times New Roman" w:hAnsi="Times New Roman" w:cs="Times New Roman"/>
-          <w:sz w:val="32"/>
-          <w:szCs w:val="32"/>
-        </w:rPr>
-      </w:pPr>
-      <w:r>
-        <w:rPr>
-          <w:rFonts w:ascii="Times New Roman" w:hAnsi="Times New Roman" w:cs="Times New Roman"/>
-          <w:sz w:val="32"/>
-          <w:szCs w:val="32"/>
-        </w:rPr>
-        <w:t>Since we have 100 data points in each data set</w:t>
-      </w:r>
-      <w:r>
-        <w:rPr>
-          <w:rFonts w:ascii="Times New Roman" w:hAnsi="Times New Roman" w:cs="Times New Roman"/>
-          <w:sz w:val="32"/>
-          <w:szCs w:val="32"/>
-        </w:rPr>
-        <w:t>, we can apply a 5-Fold cross validation with each test data set contains 20 points. We can train our model 4 times to get a better performance.</w:t>
-      </w:r>
-    </w:p>
-    <w:p>
-      <w:pPr>
-        <w:spacing w:line="240" w:lineRule="auto"/>
+      </w:pPr>
+      <w:r>
         <w:rPr>
           <w:rFonts w:ascii="Times New Roman" w:hAnsi="Times New Roman" w:cs="Times New Roman"/>
           <w:b/>
@@ -2121,7 +1907,8 @@
           <w:sz w:val="40"/>
           <w:szCs w:val="40"/>
         </w:rPr>
-      </w:pPr>
+        <w:tab/>
+      </w:r>
       <w:r>
         <w:rPr>
           <w:rFonts w:ascii="Times New Roman" w:hAnsi="Times New Roman" w:cs="Times New Roman"/>
@@ -2130,9 +1917,39 @@
           <w:sz w:val="40"/>
           <w:szCs w:val="40"/>
         </w:rPr>
-        <w:t xml:space="preserve">II. </w:t>
-      </w:r>
-      <w:r>
+        <w:t>1.Analyze the data</w:t>
+      </w:r>
+    </w:p>
+    <w:p>
+      <w:pPr>
+        <w:spacing w:line="240" w:lineRule="auto"/>
+        <w:rPr>
+          <w:rFonts w:ascii="Times New Roman" w:hAnsi="Times New Roman" w:cs="Times New Roman"/>
+          <w:sz w:val="32"/>
+          <w:szCs w:val="32"/>
+        </w:rPr>
+      </w:pPr>
+      <w:r>
+        <w:rPr>
+          <w:rFonts w:ascii="Times New Roman" w:hAnsi="Times New Roman" w:cs="Times New Roman"/>
+          <w:sz w:val="40"/>
+          <w:szCs w:val="40"/>
+        </w:rPr>
+        <w:tab/>
+      </w:r>
+      <w:r>
+        <w:rPr>
+          <w:rFonts w:ascii="Times New Roman" w:hAnsi="Times New Roman" w:cs="Times New Roman"/>
+          <w:sz w:val="32"/>
+          <w:szCs w:val="32"/>
+        </w:rPr>
+        <w:t xml:space="preserve">For the second part, </w:t>
+      </w:r>
+    </w:p>
+    <w:p>
+      <w:pPr>
+        <w:spacing w:line="240" w:lineRule="auto"/>
+        <w:ind w:firstLine="720"/>
         <w:rPr>
           <w:rFonts w:ascii="Times New Roman" w:hAnsi="Times New Roman" w:cs="Times New Roman"/>
           <w:b/>
@@ -2140,12 +1957,20 @@
           <w:sz w:val="40"/>
           <w:szCs w:val="40"/>
         </w:rPr>
-        <w:t>Support Vector Machine</w:t>
+      </w:pPr>
+      <w:r>
+        <w:rPr>
+          <w:rFonts w:ascii="Times New Roman" w:hAnsi="Times New Roman" w:cs="Times New Roman"/>
+          <w:sz w:val="32"/>
+          <w:szCs w:val="32"/>
+        </w:rPr>
+        <w:t xml:space="preserve"> </w:t>
       </w:r>
     </w:p>
     <w:p>
       <w:pPr>
-        <w:spacing w:line="240" w:lineRule="auto"/>
+        <w:spacing w:line="480" w:lineRule="auto"/>
+        <w:ind w:firstLine="720"/>
         <w:rPr>
           <w:rFonts w:ascii="Times New Roman" w:hAnsi="Times New Roman" w:cs="Times New Roman"/>
           <w:b/>
@@ -2162,7 +1987,7 @@
           <w:sz w:val="40"/>
           <w:szCs w:val="40"/>
         </w:rPr>
-        <w:tab/>
+        <w:t>2.</w:t>
       </w:r>
       <w:r>
         <w:rPr>
@@ -2172,193 +1997,9 @@
           <w:sz w:val="40"/>
           <w:szCs w:val="40"/>
         </w:rPr>
-        <w:t>1.Analyze the data</w:t>
-      </w:r>
-    </w:p>
-    <w:p>
-      <w:pPr>
-        <w:spacing w:line="240" w:lineRule="auto"/>
-        <w:rPr>
-          <w:rFonts w:ascii="Times New Roman" w:hAnsi="Times New Roman" w:cs="Times New Roman"/>
-          <w:sz w:val="32"/>
-          <w:szCs w:val="32"/>
-        </w:rPr>
-      </w:pPr>
-      <w:r>
-        <w:rPr>
-          <w:rFonts w:ascii="Times New Roman" w:hAnsi="Times New Roman" w:cs="Times New Roman"/>
-          <w:sz w:val="40"/>
-          <w:szCs w:val="40"/>
-        </w:rPr>
-        <w:tab/>
-      </w:r>
-      <w:r>
-        <w:rPr>
-          <w:rFonts w:ascii="Times New Roman" w:hAnsi="Times New Roman" w:cs="Times New Roman"/>
-          <w:sz w:val="32"/>
-          <w:szCs w:val="32"/>
-        </w:rPr>
-        <w:t>For the second part, we chose the same datasets as the previous part but more objects. For example, there will be over 5000 mushroom individuals and 2000 phones.</w:t>
-      </w:r>
-    </w:p>
-    <w:p>
-      <w:pPr>
-        <w:spacing w:line="240" w:lineRule="auto"/>
-        <w:ind w:firstLine="720"/>
-        <w:rPr>
-          <w:rFonts w:ascii="Times New Roman" w:hAnsi="Times New Roman" w:cs="Times New Roman"/>
-          <w:sz w:val="32"/>
-          <w:szCs w:val="32"/>
-        </w:rPr>
-      </w:pPr>
-      <w:r>
-        <w:rPr>
-          <w:rFonts w:ascii="Times New Roman" w:hAnsi="Times New Roman" w:cs="Times New Roman"/>
-          <w:sz w:val="32"/>
-          <w:szCs w:val="32"/>
-        </w:rPr>
-        <w:t xml:space="preserve"> In order to define whether the dataset is linear separable or non-linear separable. We use some linear regression model to train and calculate the accuracy of the model with the given data, if the accuracy is approximately to 1 so the data is linear separable or else if it is smaller than 1 then the data is non-linear separable </w:t>
-      </w:r>
-    </w:p>
-    <w:p>
-      <w:pPr>
-        <w:spacing w:line="240" w:lineRule="auto"/>
-        <w:rPr>
-          <w:rFonts w:ascii="Times New Roman" w:hAnsi="Times New Roman" w:cs="Times New Roman"/>
-          <w:sz w:val="32"/>
-          <w:szCs w:val="32"/>
-        </w:rPr>
-      </w:pPr>
-      <w:r>
-        <w:rPr>
-          <w:rFonts w:ascii="Times New Roman" w:hAnsi="Times New Roman" w:cs="Times New Roman"/>
-          <w:sz w:val="32"/>
-          <w:szCs w:val="32"/>
-        </w:rPr>
-        <w:tab/>
-        <w:t>Regarding the mushroom dataset, we use two models to classify the data which are Linear Regression and Linear Support Vector Machine. After training the data we have the accuracy of 0.8</w:t>
-      </w:r>
-      <w:r>
-        <w:rPr>
-          <w:rFonts w:ascii="Times New Roman" w:hAnsi="Times New Roman" w:cs="Times New Roman"/>
-          <w:sz w:val="32"/>
-          <w:szCs w:val="32"/>
-        </w:rPr>
-        <w:t>1</w:t>
-      </w:r>
-      <w:r>
-        <w:rPr>
-          <w:rFonts w:ascii="Times New Roman" w:hAnsi="Times New Roman" w:cs="Times New Roman"/>
-          <w:sz w:val="32"/>
-          <w:szCs w:val="32"/>
-        </w:rPr>
-        <w:t xml:space="preserve"> and 0.7</w:t>
-      </w:r>
-      <w:r>
-        <w:rPr>
-          <w:rFonts w:ascii="Times New Roman" w:hAnsi="Times New Roman" w:cs="Times New Roman"/>
-          <w:sz w:val="32"/>
-          <w:szCs w:val="32"/>
-        </w:rPr>
-        <w:t>1</w:t>
-      </w:r>
-      <w:r>
-        <w:rPr>
-          <w:rFonts w:ascii="Times New Roman" w:hAnsi="Times New Roman" w:cs="Times New Roman"/>
-          <w:sz w:val="32"/>
-          <w:szCs w:val="32"/>
-        </w:rPr>
-        <w:t xml:space="preserve"> respectively to Linear regression model and Linear Support vector machine model, which mean that the data cannot be separated linearly. In conclusion, the mushroom data is non-linear separable.</w:t>
-      </w:r>
-    </w:p>
-    <w:p>
-      <w:pPr>
-        <w:spacing w:line="240" w:lineRule="auto"/>
-        <w:rPr>
-          <w:rFonts w:ascii="Times New Roman" w:hAnsi="Times New Roman" w:cs="Times New Roman"/>
-          <w:sz w:val="32"/>
-          <w:szCs w:val="32"/>
-        </w:rPr>
-      </w:pPr>
-      <w:r>
-        <w:rPr>
-          <w:rFonts w:ascii="Times New Roman" w:hAnsi="Times New Roman" w:cs="Times New Roman"/>
-          <w:sz w:val="32"/>
-          <w:szCs w:val="32"/>
-        </w:rPr>
-        <w:lastRenderedPageBreak/>
-        <w:tab/>
-        <w:t>Regarding the phone dataset,</w:t>
-      </w:r>
-      <w:r>
-        <w:rPr>
-          <w:rFonts w:ascii="Times New Roman" w:hAnsi="Times New Roman" w:cs="Times New Roman"/>
-          <w:sz w:val="32"/>
-          <w:szCs w:val="32"/>
-        </w:rPr>
-        <w:t xml:space="preserve"> we also use </w:t>
-      </w:r>
-      <w:r>
-        <w:rPr>
-          <w:rFonts w:ascii="Times New Roman" w:hAnsi="Times New Roman" w:cs="Times New Roman"/>
-          <w:sz w:val="32"/>
-          <w:szCs w:val="32"/>
-        </w:rPr>
-        <w:t>Linear Regression</w:t>
-      </w:r>
-      <w:r>
-        <w:rPr>
-          <w:rFonts w:ascii="Times New Roman" w:hAnsi="Times New Roman" w:cs="Times New Roman"/>
-          <w:sz w:val="32"/>
-          <w:szCs w:val="32"/>
-        </w:rPr>
-        <w:t xml:space="preserve"> model as the mushroom dataset. After the training, the accuracy that we get is 0.97</w:t>
-      </w:r>
-      <w:r>
-        <w:rPr>
-          <w:rFonts w:ascii="Times New Roman" w:hAnsi="Times New Roman" w:cs="Times New Roman"/>
-          <w:sz w:val="32"/>
-          <w:szCs w:val="32"/>
-        </w:rPr>
-        <w:t>,</w:t>
-      </w:r>
-      <w:r>
-        <w:rPr>
-          <w:rFonts w:ascii="Times New Roman" w:hAnsi="Times New Roman" w:cs="Times New Roman"/>
-          <w:sz w:val="32"/>
-          <w:szCs w:val="32"/>
-        </w:rPr>
-        <w:t xml:space="preserve"> which</w:t>
-      </w:r>
-      <w:r>
-        <w:rPr>
-          <w:rFonts w:ascii="Times New Roman" w:hAnsi="Times New Roman" w:cs="Times New Roman"/>
-          <w:sz w:val="32"/>
-          <w:szCs w:val="32"/>
-        </w:rPr>
-        <w:t xml:space="preserve"> is very high and close to 1</w:t>
-      </w:r>
-      <w:r>
-        <w:rPr>
-          <w:rFonts w:ascii="Times New Roman" w:hAnsi="Times New Roman" w:cs="Times New Roman"/>
-          <w:sz w:val="32"/>
-          <w:szCs w:val="32"/>
-        </w:rPr>
-        <w:t>.</w:t>
-      </w:r>
-      <w:r>
-        <w:rPr>
-          <w:rFonts w:ascii="Times New Roman" w:hAnsi="Times New Roman" w:cs="Times New Roman"/>
-          <w:sz w:val="32"/>
-          <w:szCs w:val="32"/>
-        </w:rPr>
-        <w:t xml:space="preserve"> In a nutshell, the data is linear separable.</w:t>
-      </w:r>
-    </w:p>
-    <w:p>
-      <w:pPr>
-        <w:spacing w:line="480" w:lineRule="auto"/>
-        <w:ind w:left="1003"/>
+        <w:t>Random Forest</w:t>
+      </w:r>
+      <w:r>
         <w:rPr>
           <w:rFonts w:ascii="Times New Roman" w:hAnsi="Times New Roman" w:cs="Times New Roman"/>
           <w:b/>
@@ -2366,12 +2007,31 @@
           <w:sz w:val="40"/>
           <w:szCs w:val="40"/>
         </w:rPr>
-      </w:pPr>
+        <w:t xml:space="preserve"> </w:t>
+      </w:r>
     </w:p>
     <w:p>
       <w:pPr>
-        <w:spacing w:line="480" w:lineRule="auto"/>
-        <w:ind w:left="1003"/>
+        <w:spacing w:line="240" w:lineRule="auto"/>
+        <w:ind w:firstLine="720"/>
+        <w:rPr>
+          <w:rFonts w:ascii="Times New Roman" w:hAnsi="Times New Roman" w:cs="Times New Roman"/>
+          <w:sz w:val="32"/>
+          <w:szCs w:val="32"/>
+        </w:rPr>
+      </w:pPr>
+      <w:r>
+        <w:rPr>
+          <w:rFonts w:ascii="Times New Roman" w:hAnsi="Times New Roman" w:cs="Times New Roman"/>
+          <w:sz w:val="32"/>
+          <w:szCs w:val="32"/>
+        </w:rPr>
+        <w:t xml:space="preserve">To set up </w:t>
+      </w:r>
+    </w:p>
+    <w:p>
+      <w:pPr>
+        <w:spacing w:line="240" w:lineRule="auto"/>
         <w:rPr>
           <w:rFonts w:ascii="Times New Roman" w:hAnsi="Times New Roman" w:cs="Times New Roman"/>
           <w:b/>
@@ -2383,184 +2043,22 @@
       <w:r>
         <w:rPr>
           <w:rFonts w:ascii="Times New Roman" w:hAnsi="Times New Roman" w:cs="Times New Roman"/>
+          <w:sz w:val="32"/>
+          <w:szCs w:val="32"/>
+        </w:rPr>
+        <w:tab/>
+      </w:r>
+      <w:r>
+        <w:rPr>
+          <w:rFonts w:ascii="Times New Roman" w:hAnsi="Times New Roman" w:cs="Times New Roman"/>
           <w:b/>
           <w:bCs/>
           <w:sz w:val="40"/>
           <w:szCs w:val="40"/>
         </w:rPr>
-        <w:t>2.Set up the SVM</w:t>
-      </w:r>
-    </w:p>
-    <w:p>
-      <w:pPr>
-        <w:spacing w:line="240" w:lineRule="auto"/>
-        <w:ind w:firstLine="720"/>
-        <w:rPr>
-          <w:rFonts w:ascii="Times New Roman" w:hAnsi="Times New Roman" w:cs="Times New Roman"/>
-          <w:sz w:val="32"/>
-          <w:szCs w:val="32"/>
-        </w:rPr>
-      </w:pPr>
-      <w:r>
-        <w:rPr>
-          <w:rFonts w:ascii="Times New Roman" w:hAnsi="Times New Roman" w:cs="Times New Roman"/>
-          <w:sz w:val="32"/>
-          <w:szCs w:val="32"/>
-        </w:rPr>
-        <w:t>To set up the suitable SVM parameters for the dataset, we will create a dictionary name “parameters” including the key such as “kernel”, “C”, “degree”, “coef0”, and “gamma”. Next, for each key, we assign a list or a tuple of values to the keys. For example, the “kernel” assigned a tuple of kernel types (“linear”, “poly”, “rbf”, “sigmoid”) and the key “C” assigned a list (‘1’, ’52’, ‘10’)</w:t>
-      </w:r>
-      <w:r>
-        <w:rPr>
-          <w:rFonts w:ascii="Times New Roman" w:hAnsi="Times New Roman" w:cs="Times New Roman"/>
-          <w:sz w:val="32"/>
-          <w:szCs w:val="32"/>
-        </w:rPr>
-        <w:t xml:space="preserve"> and so on</w:t>
-      </w:r>
-      <w:r>
-        <w:rPr>
-          <w:rFonts w:ascii="Times New Roman" w:hAnsi="Times New Roman" w:cs="Times New Roman"/>
-          <w:sz w:val="32"/>
-          <w:szCs w:val="32"/>
-        </w:rPr>
-        <w:t>.</w:t>
-      </w:r>
-    </w:p>
-    <w:p>
-      <w:pPr>
-        <w:spacing w:line="240" w:lineRule="auto"/>
-        <w:ind w:firstLine="720"/>
-        <w:rPr>
-          <w:rFonts w:ascii="Times New Roman" w:hAnsi="Times New Roman" w:cs="Times New Roman"/>
-          <w:sz w:val="32"/>
-          <w:szCs w:val="32"/>
-        </w:rPr>
-      </w:pPr>
-      <w:r>
-        <w:rPr>
-          <w:rFonts w:ascii="Times New Roman" w:hAnsi="Times New Roman" w:cs="Times New Roman"/>
-          <w:sz w:val="32"/>
-          <w:szCs w:val="32"/>
-        </w:rPr>
-        <w:t>*</w:t>
-      </w:r>
-      <w:r>
-        <w:rPr>
-          <w:rFonts w:ascii="Times New Roman" w:hAnsi="Times New Roman" w:cs="Times New Roman"/>
-          <w:b/>
-          <w:bCs/>
-          <w:sz w:val="32"/>
-          <w:szCs w:val="32"/>
-          <w:u w:val="single"/>
-        </w:rPr>
-        <w:t>Mushroom dataset</w:t>
-      </w:r>
-      <w:r>
-        <w:rPr>
-          <w:rFonts w:ascii="Times New Roman" w:hAnsi="Times New Roman" w:cs="Times New Roman"/>
-          <w:sz w:val="32"/>
-          <w:szCs w:val="32"/>
-        </w:rPr>
-        <w:t xml:space="preserve">. </w:t>
-      </w:r>
-    </w:p>
-    <w:p>
-      <w:pPr>
-        <w:spacing w:line="240" w:lineRule="auto"/>
-        <w:ind w:firstLine="720"/>
-        <w:rPr>
-          <w:rFonts w:ascii="Times New Roman" w:hAnsi="Times New Roman" w:cs="Times New Roman"/>
-          <w:sz w:val="32"/>
-          <w:szCs w:val="32"/>
-        </w:rPr>
-      </w:pPr>
-      <w:r>
-        <w:rPr>
-          <w:rFonts w:ascii="Times New Roman" w:hAnsi="Times New Roman" w:cs="Times New Roman"/>
-          <w:sz w:val="32"/>
-          <w:szCs w:val="32"/>
-        </w:rPr>
-        <w:t>By running the tool, we can find that the suitable parameters for the selected dataset are {'C': 52, 'coef0': 0.5, 'degree': 8, 'gamma': 'auto', 'kernel': 'poly'}.</w:t>
-      </w:r>
-    </w:p>
-    <w:p>
-      <w:pPr>
-        <w:spacing w:line="240" w:lineRule="auto"/>
-        <w:rPr>
-          <w:rFonts w:ascii="Times New Roman" w:hAnsi="Times New Roman" w:cs="Times New Roman"/>
-          <w:b/>
-          <w:bCs/>
-          <w:sz w:val="32"/>
-          <w:szCs w:val="32"/>
-        </w:rPr>
-      </w:pPr>
-      <w:r>
-        <w:rPr>
-          <w:rFonts w:ascii="Times New Roman" w:hAnsi="Times New Roman" w:cs="Times New Roman"/>
-          <w:sz w:val="32"/>
-          <w:szCs w:val="32"/>
-        </w:rPr>
-        <w:tab/>
-      </w:r>
-      <w:r>
-        <w:rPr>
-          <w:rFonts w:ascii="Times New Roman" w:hAnsi="Times New Roman" w:cs="Times New Roman"/>
-          <w:b/>
-          <w:bCs/>
-          <w:sz w:val="32"/>
-          <w:szCs w:val="32"/>
-        </w:rPr>
-        <w:t>*Phone dataset</w:t>
-      </w:r>
-    </w:p>
-    <w:p>
-      <w:pPr>
-        <w:spacing w:line="240" w:lineRule="auto"/>
-        <w:rPr>
-          <w:rFonts w:ascii="Times New Roman" w:hAnsi="Times New Roman" w:cs="Times New Roman"/>
-          <w:sz w:val="32"/>
-          <w:szCs w:val="32"/>
-        </w:rPr>
-      </w:pPr>
-      <w:r>
-        <w:rPr>
-          <w:rFonts w:ascii="Times New Roman" w:hAnsi="Times New Roman" w:cs="Times New Roman"/>
-          <w:sz w:val="32"/>
-          <w:szCs w:val="32"/>
-        </w:rPr>
-        <w:tab/>
-        <w:t xml:space="preserve">Using the same tool, we can find the suitable parameters for the dataset are </w:t>
-      </w:r>
-      <w:r>
-        <w:rPr>
-          <w:rFonts w:ascii="Times New Roman" w:hAnsi="Times New Roman" w:cs="Times New Roman"/>
-          <w:sz w:val="32"/>
-          <w:szCs w:val="32"/>
-        </w:rPr>
-        <w:t>{'C': 52, 'coef0': 0.001, 'degree': 3, 'gamma': 'auto', 'kernel': 'linear'}</w:t>
-      </w:r>
-      <w:r>
-        <w:rPr>
-          <w:rFonts w:ascii="Times New Roman" w:hAnsi="Times New Roman" w:cs="Times New Roman"/>
-          <w:sz w:val="32"/>
-          <w:szCs w:val="32"/>
-        </w:rPr>
-        <w:t>.</w:t>
-      </w:r>
-    </w:p>
-    <w:p>
-      <w:pPr>
-        <w:spacing w:line="240" w:lineRule="auto"/>
-        <w:rPr>
-          <w:rFonts w:ascii="Times New Roman" w:hAnsi="Times New Roman" w:cs="Times New Roman"/>
-          <w:sz w:val="32"/>
-          <w:szCs w:val="32"/>
-        </w:rPr>
-      </w:pPr>
-    </w:p>
-    <w:p>
-      <w:pPr>
-        <w:spacing w:line="240" w:lineRule="auto"/>
+        <w:t>3.</w:t>
+      </w:r>
+      <w:r>
         <w:rPr>
           <w:rFonts w:ascii="Times New Roman" w:hAnsi="Times New Roman" w:cs="Times New Roman"/>
           <w:b/>
@@ -2568,24 +2066,26 @@
           <w:sz w:val="40"/>
           <w:szCs w:val="40"/>
         </w:rPr>
-      </w:pPr>
-      <w:r>
+        <w:t>Error calculation</w:t>
+      </w:r>
+    </w:p>
+    <w:p>
+      <w:pPr>
+        <w:spacing w:line="240" w:lineRule="auto"/>
         <w:rPr>
           <w:rFonts w:ascii="Times New Roman" w:hAnsi="Times New Roman" w:cs="Times New Roman"/>
           <w:sz w:val="32"/>
           <w:szCs w:val="32"/>
         </w:rPr>
+      </w:pPr>
+      <w:r>
+        <w:rPr>
+          <w:rFonts w:ascii="Times New Roman" w:hAnsi="Times New Roman" w:cs="Times New Roman"/>
+          <w:sz w:val="32"/>
+          <w:szCs w:val="32"/>
+        </w:rPr>
         <w:tab/>
-      </w:r>
-      <w:r>
-        <w:rPr>
-          <w:rFonts w:ascii="Times New Roman" w:hAnsi="Times New Roman" w:cs="Times New Roman"/>
-          <w:b/>
-          <w:bCs/>
-          <w:sz w:val="40"/>
-          <w:szCs w:val="40"/>
-        </w:rPr>
-        <w:t>3.SVM’s performance.</w:t>
+        <w:t xml:space="preserve">By using </w:t>
       </w:r>
     </w:p>
     <w:p>
@@ -2597,575 +2097,9 @@
           <w:szCs w:val="32"/>
         </w:rPr>
       </w:pPr>
-      <w:r>
-        <w:rPr>
-          <w:rFonts w:ascii="Times New Roman" w:hAnsi="Times New Roman" w:cs="Times New Roman"/>
-          <w:sz w:val="32"/>
-          <w:szCs w:val="32"/>
-        </w:rPr>
-        <w:tab/>
-        <w:t>By using the above parameters that we found in the previous part, we start to train the SVM model with the selected datasets.</w:t>
-      </w:r>
-    </w:p>
-    <w:p>
-      <w:pPr>
-        <w:spacing w:line="240" w:lineRule="auto"/>
-        <w:rPr>
-          <w:rFonts w:ascii="Times New Roman" w:hAnsi="Times New Roman" w:cs="Times New Roman"/>
-          <w:sz w:val="32"/>
-          <w:szCs w:val="32"/>
-        </w:rPr>
-      </w:pPr>
-      <w:r>
-        <w:rPr>
-          <w:rFonts w:ascii="Times New Roman" w:hAnsi="Times New Roman" w:cs="Times New Roman"/>
-          <w:sz w:val="32"/>
-          <w:szCs w:val="32"/>
-        </w:rPr>
-        <w:tab/>
-        <w:t>*Mushroom dataset.</w:t>
-      </w:r>
-    </w:p>
-    <w:p>
-      <w:pPr>
-        <w:spacing w:line="240" w:lineRule="auto"/>
-        <w:rPr>
-          <w:rFonts w:ascii="Times New Roman" w:hAnsi="Times New Roman" w:cs="Times New Roman"/>
-          <w:sz w:val="32"/>
-          <w:szCs w:val="32"/>
-        </w:rPr>
-      </w:pPr>
-      <w:r>
-        <w:rPr>
-          <w:rFonts w:ascii="Times New Roman" w:hAnsi="Times New Roman" w:cs="Times New Roman"/>
-          <w:sz w:val="32"/>
-          <w:szCs w:val="32"/>
-        </w:rPr>
-        <w:tab/>
-        <w:t xml:space="preserve">Firstly, we </w:t>
-      </w:r>
-      <w:r>
-        <w:rPr>
-          <w:rFonts w:ascii="Times New Roman" w:hAnsi="Times New Roman" w:cs="Times New Roman"/>
-          <w:sz w:val="32"/>
-          <w:szCs w:val="32"/>
-        </w:rPr>
-        <w:t>split the dataset into training and testing set using “train_test_split” . After that we create an SV</w:t>
-      </w:r>
-      <w:r>
-        <w:rPr>
-          <w:rFonts w:ascii="Times New Roman" w:hAnsi="Times New Roman" w:cs="Times New Roman"/>
-          <w:sz w:val="32"/>
-          <w:szCs w:val="32"/>
-        </w:rPr>
-        <w:t>M</w:t>
-      </w:r>
-      <w:r>
-        <w:rPr>
-          <w:rFonts w:ascii="Times New Roman" w:hAnsi="Times New Roman" w:cs="Times New Roman"/>
-          <w:sz w:val="32"/>
-          <w:szCs w:val="32"/>
-        </w:rPr>
-        <w:t xml:space="preserve"> model with the parameters that suitable for the dataset above. The next step is to train the model with the training set that has just been created. We can plot the heatmap of the confusion matrix for the prediction of the model with the testing set below:</w:t>
-      </w:r>
-    </w:p>
-    <w:p>
-      <w:pPr>
-        <w:spacing w:line="240" w:lineRule="auto"/>
-        <w:rPr>
-          <w:rFonts w:ascii="Times New Roman" w:hAnsi="Times New Roman" w:cs="Times New Roman"/>
-          <w:sz w:val="32"/>
-          <w:szCs w:val="32"/>
-        </w:rPr>
-      </w:pPr>
-      <w:r>
-        <w:rPr>
-          <w:rFonts w:ascii="Times New Roman" w:hAnsi="Times New Roman" w:cs="Times New Roman"/>
-          <w:sz w:val="32"/>
-          <w:szCs w:val="32"/>
-        </w:rPr>
-        <w:lastRenderedPageBreak/>
-        <w:tab/>
-      </w:r>
-      <w:r>
-        <w:rPr>
-          <w:rFonts w:ascii="Times New Roman" w:hAnsi="Times New Roman" w:cs="Times New Roman"/>
-          <w:noProof/>
-          <w:sz w:val="32"/>
-          <w:szCs w:val="32"/>
-        </w:rPr>
-        <w:drawing>
-          <wp:inline distT="0" distB="0" distL="0" distR="0" wp14:anchorId="73E9B35C" wp14:editId="5A870407">
-            <wp:extent cx="4547746" cy="3536950"/>
-            <wp:effectExtent l="0" t="0" r="5715" b="6350"/>
-            <wp:docPr id="1741899093" name="Picture 1"/>
-            <wp:cNvGraphicFramePr>
-              <a:graphicFrameLocks xmlns:a="http://schemas.openxmlformats.org/drawingml/2006/main" noChangeAspect="1"/>
-            </wp:cNvGraphicFramePr>
-            <a:graphic xmlns:a="http://schemas.openxmlformats.org/drawingml/2006/main">
-              <a:graphicData uri="http://schemas.openxmlformats.org/drawingml/2006/picture">
-                <pic:pic xmlns:pic="http://schemas.openxmlformats.org/drawingml/2006/picture">
-                  <pic:nvPicPr>
-                    <pic:cNvPr id="1741899093" name=""/>
-                    <pic:cNvPicPr/>
-                  </pic:nvPicPr>
-                  <pic:blipFill>
-                    <a:blip r:embed="rId20"/>
-                    <a:stretch>
-                      <a:fillRect/>
-                    </a:stretch>
-                  </pic:blipFill>
-                  <pic:spPr>
-                    <a:xfrm>
-                      <a:off x="0" y="0"/>
-                      <a:ext cx="4598442" cy="3576378"/>
-                    </a:xfrm>
-                    <a:prstGeom prst="rect">
-                      <a:avLst/>
-                    </a:prstGeom>
-                  </pic:spPr>
-                </pic:pic>
-              </a:graphicData>
-            </a:graphic>
-          </wp:inline>
-        </w:drawing>
-      </w:r>
-      <w:r>
-        <w:rPr>
-          <w:rFonts w:ascii="Times New Roman" w:hAnsi="Times New Roman" w:cs="Times New Roman"/>
-          <w:sz w:val="32"/>
-          <w:szCs w:val="32"/>
-        </w:rPr>
-        <w:tab/>
-      </w:r>
-    </w:p>
-    <w:p>
-      <w:pPr>
-        <w:spacing w:line="240" w:lineRule="auto"/>
-        <w:rPr>
-          <w:rFonts w:ascii="Times New Roman" w:hAnsi="Times New Roman" w:cs="Times New Roman"/>
-          <w:sz w:val="32"/>
-          <w:szCs w:val="32"/>
-        </w:rPr>
-      </w:pPr>
-      <w:r>
-        <w:rPr>
-          <w:rFonts w:ascii="Times New Roman" w:hAnsi="Times New Roman" w:cs="Times New Roman"/>
-          <w:sz w:val="32"/>
-          <w:szCs w:val="32"/>
-        </w:rPr>
-        <w:t>With the confusion matrix above, we can calculate the accuracy of the model and this have a result of 99.9% which means that the dataset is well split and the model did it perfectly.</w:t>
-      </w:r>
-    </w:p>
-    <w:p>
-      <w:pPr>
-        <w:spacing w:line="240" w:lineRule="auto"/>
-        <w:rPr>
-          <w:rFonts w:ascii="Times New Roman" w:hAnsi="Times New Roman" w:cs="Times New Roman"/>
-          <w:sz w:val="32"/>
-          <w:szCs w:val="32"/>
-        </w:rPr>
-      </w:pPr>
-      <w:r>
-        <w:rPr>
-          <w:rFonts w:ascii="Times New Roman" w:hAnsi="Times New Roman" w:cs="Times New Roman"/>
-          <w:sz w:val="32"/>
-          <w:szCs w:val="32"/>
-        </w:rPr>
-        <w:t xml:space="preserve"> </w:t>
-      </w:r>
-      <w:r>
-        <w:rPr>
-          <w:rFonts w:ascii="Times New Roman" w:hAnsi="Times New Roman" w:cs="Times New Roman"/>
-          <w:sz w:val="32"/>
-          <w:szCs w:val="32"/>
-        </w:rPr>
-        <w:tab/>
-      </w:r>
-      <w:r>
-        <w:rPr>
-          <w:rFonts w:ascii="Times New Roman" w:hAnsi="Times New Roman" w:cs="Times New Roman"/>
-          <w:sz w:val="32"/>
-          <w:szCs w:val="32"/>
-        </w:rPr>
-        <w:tab/>
-        <w:t>*Phone dataset.</w:t>
-      </w:r>
-    </w:p>
-    <w:p>
-      <w:pPr>
-        <w:spacing w:line="240" w:lineRule="auto"/>
-        <w:rPr>
-          <w:rFonts w:ascii="Times New Roman" w:hAnsi="Times New Roman" w:cs="Times New Roman"/>
-          <w:sz w:val="32"/>
-          <w:szCs w:val="32"/>
-        </w:rPr>
-      </w:pPr>
-      <w:r>
-        <w:rPr>
-          <w:rFonts w:ascii="Times New Roman" w:hAnsi="Times New Roman" w:cs="Times New Roman"/>
-          <w:sz w:val="32"/>
-          <w:szCs w:val="32"/>
-        </w:rPr>
-        <w:tab/>
-        <w:t>With the same steps as the mushroom dataset, we can train the SV</w:t>
-      </w:r>
-      <w:r>
-        <w:rPr>
-          <w:rFonts w:ascii="Times New Roman" w:hAnsi="Times New Roman" w:cs="Times New Roman"/>
-          <w:sz w:val="32"/>
-          <w:szCs w:val="32"/>
-        </w:rPr>
-        <w:t>M</w:t>
-      </w:r>
-      <w:r>
-        <w:rPr>
-          <w:rFonts w:ascii="Times New Roman" w:hAnsi="Times New Roman" w:cs="Times New Roman"/>
-          <w:sz w:val="32"/>
-          <w:szCs w:val="32"/>
-        </w:rPr>
-        <w:t xml:space="preserve"> model</w:t>
-      </w:r>
-      <w:r>
-        <w:rPr>
-          <w:rFonts w:ascii="Times New Roman" w:hAnsi="Times New Roman" w:cs="Times New Roman"/>
-          <w:sz w:val="32"/>
-          <w:szCs w:val="32"/>
-        </w:rPr>
-        <w:t xml:space="preserve"> with the selected dataset and get the confusion matrix as below:</w:t>
-      </w:r>
-    </w:p>
-    <w:p>
-      <w:pPr>
-        <w:spacing w:line="240" w:lineRule="auto"/>
-        <w:rPr>
-          <w:rFonts w:ascii="Times New Roman" w:hAnsi="Times New Roman" w:cs="Times New Roman"/>
-          <w:sz w:val="32"/>
-          <w:szCs w:val="32"/>
-        </w:rPr>
-      </w:pPr>
-      <w:r>
-        <w:rPr>
-          <w:rFonts w:ascii="Times New Roman" w:hAnsi="Times New Roman" w:cs="Times New Roman"/>
-          <w:sz w:val="32"/>
-          <w:szCs w:val="32"/>
-        </w:rPr>
-        <w:tab/>
-      </w:r>
-      <w:r>
-        <w:rPr>
-          <w:rFonts w:ascii="Times New Roman" w:hAnsi="Times New Roman" w:cs="Times New Roman"/>
-          <w:sz w:val="32"/>
-          <w:szCs w:val="32"/>
-        </w:rPr>
-        <w:t xml:space="preserve"> </w:t>
-      </w:r>
-      <w:r>
-        <w:rPr>
-          <w:rFonts w:ascii="Times New Roman" w:hAnsi="Times New Roman" w:cs="Times New Roman"/>
-          <w:noProof/>
-          <w:sz w:val="32"/>
-          <w:szCs w:val="32"/>
-        </w:rPr>
-        <w:drawing>
-          <wp:inline distT="0" distB="0" distL="0" distR="0" wp14:anchorId="11E9DE0F" wp14:editId="653B9B9F">
-            <wp:extent cx="4500385" cy="3548081"/>
-            <wp:effectExtent l="0" t="0" r="0" b="0"/>
-            <wp:docPr id="405193703" name="Picture 1"/>
-            <wp:cNvGraphicFramePr>
-              <a:graphicFrameLocks xmlns:a="http://schemas.openxmlformats.org/drawingml/2006/main" noChangeAspect="1"/>
-            </wp:cNvGraphicFramePr>
-            <a:graphic xmlns:a="http://schemas.openxmlformats.org/drawingml/2006/main">
-              <a:graphicData uri="http://schemas.openxmlformats.org/drawingml/2006/picture">
-                <pic:pic xmlns:pic="http://schemas.openxmlformats.org/drawingml/2006/picture">
-                  <pic:nvPicPr>
-                    <pic:cNvPr id="405193703" name=""/>
-                    <pic:cNvPicPr/>
-                  </pic:nvPicPr>
-                  <pic:blipFill>
-                    <a:blip r:embed="rId21"/>
-                    <a:stretch>
-                      <a:fillRect/>
-                    </a:stretch>
-                  </pic:blipFill>
-                  <pic:spPr>
-                    <a:xfrm>
-                      <a:off x="0" y="0"/>
-                      <a:ext cx="4515373" cy="3559897"/>
-                    </a:xfrm>
-                    <a:prstGeom prst="rect">
-                      <a:avLst/>
-                    </a:prstGeom>
-                  </pic:spPr>
-                </pic:pic>
-              </a:graphicData>
-            </a:graphic>
-          </wp:inline>
-        </w:drawing>
-      </w:r>
-    </w:p>
-    <w:p>
-      <w:pPr>
-        <w:spacing w:line="240" w:lineRule="auto"/>
-        <w:rPr>
-          <w:rFonts w:ascii="Times New Roman" w:hAnsi="Times New Roman" w:cs="Times New Roman"/>
-          <w:sz w:val="32"/>
-          <w:szCs w:val="32"/>
-        </w:rPr>
-      </w:pPr>
-      <w:r>
-        <w:rPr>
-          <w:rFonts w:ascii="Times New Roman" w:hAnsi="Times New Roman" w:cs="Times New Roman"/>
-          <w:sz w:val="32"/>
-          <w:szCs w:val="32"/>
-        </w:rPr>
-        <w:lastRenderedPageBreak/>
-        <w:t xml:space="preserve"> </w:t>
-      </w:r>
-      <w:r>
-        <w:rPr>
-          <w:rFonts w:ascii="Times New Roman" w:hAnsi="Times New Roman" w:cs="Times New Roman"/>
-          <w:sz w:val="32"/>
-          <w:szCs w:val="32"/>
-        </w:rPr>
-        <w:tab/>
-        <w:t>The accuracy that we can compute with the given confusion matrix is 97.25%, which is also very high and gives we the conclusion that the model fit very well on the dataset.</w:t>
-      </w:r>
-    </w:p>
-    <w:p>
-      <w:pPr>
-        <w:spacing w:line="240" w:lineRule="auto"/>
-        <w:rPr>
-          <w:rFonts w:ascii="Times New Roman" w:hAnsi="Times New Roman" w:cs="Times New Roman"/>
-          <w:sz w:val="32"/>
-          <w:szCs w:val="32"/>
-        </w:rPr>
-      </w:pPr>
-    </w:p>
-    <w:p>
-      <w:pPr>
-        <w:spacing w:line="240" w:lineRule="auto"/>
-        <w:ind w:left="720"/>
-        <w:rPr>
-          <w:rFonts w:ascii="Times New Roman" w:hAnsi="Times New Roman" w:cs="Times New Roman"/>
-          <w:b/>
-          <w:bCs/>
-          <w:sz w:val="40"/>
-          <w:szCs w:val="40"/>
-        </w:rPr>
-      </w:pPr>
-      <w:r>
-        <w:rPr>
-          <w:rFonts w:ascii="Times New Roman" w:hAnsi="Times New Roman" w:cs="Times New Roman"/>
-          <w:b/>
-          <w:bCs/>
-          <w:sz w:val="40"/>
-          <w:szCs w:val="40"/>
-        </w:rPr>
-        <w:t>4.</w:t>
-      </w:r>
-      <w:r>
-        <w:rPr>
-          <w:rFonts w:ascii="Times New Roman" w:hAnsi="Times New Roman" w:cs="Times New Roman"/>
-          <w:b/>
-          <w:bCs/>
-          <w:sz w:val="40"/>
-          <w:szCs w:val="40"/>
-        </w:rPr>
-        <w:t xml:space="preserve"> Multi-class datasets</w:t>
-      </w:r>
-    </w:p>
-    <w:p>
-      <w:pPr>
-        <w:ind w:firstLine="720"/>
-        <w:rPr>
-          <w:rFonts w:ascii="Times New Roman" w:hAnsi="Times New Roman" w:cs="Times New Roman"/>
-          <w:sz w:val="32"/>
-          <w:szCs w:val="32"/>
-        </w:rPr>
-      </w:pPr>
-      <w:r>
-        <w:rPr>
-          <w:rFonts w:ascii="Times New Roman" w:hAnsi="Times New Roman" w:cs="Times New Roman"/>
-          <w:sz w:val="32"/>
-          <w:szCs w:val="32"/>
-        </w:rPr>
-        <w:t>There are 2</w:t>
-      </w:r>
-      <w:r>
-        <w:rPr>
-          <w:rFonts w:ascii="Times New Roman" w:hAnsi="Times New Roman" w:cs="Times New Roman"/>
-          <w:sz w:val="32"/>
-          <w:szCs w:val="32"/>
-        </w:rPr>
-        <w:t xml:space="preserve"> most common</w:t>
-      </w:r>
-      <w:r>
-        <w:rPr>
-          <w:rFonts w:ascii="Times New Roman" w:hAnsi="Times New Roman" w:cs="Times New Roman"/>
-          <w:sz w:val="32"/>
-          <w:szCs w:val="32"/>
-        </w:rPr>
-        <w:t xml:space="preserve"> ways </w:t>
-      </w:r>
-      <w:r>
-        <w:rPr>
-          <w:rFonts w:ascii="Times New Roman" w:hAnsi="Times New Roman" w:cs="Times New Roman"/>
-          <w:sz w:val="32"/>
-          <w:szCs w:val="32"/>
-        </w:rPr>
-        <w:t>for SVM to handle the classification task for multi-class dataset</w:t>
-      </w:r>
-      <w:r>
-        <w:rPr>
-          <w:rFonts w:ascii="Times New Roman" w:hAnsi="Times New Roman" w:cs="Times New Roman"/>
-          <w:sz w:val="32"/>
-          <w:szCs w:val="32"/>
-        </w:rPr>
-        <w:t xml:space="preserve"> which are “One-vs-Rest” and “One-vs-One”:</w:t>
-      </w:r>
-    </w:p>
-    <w:p>
-      <w:pPr>
-        <w:ind w:firstLine="720"/>
-        <w:rPr>
-          <w:rFonts w:ascii="Times New Roman" w:hAnsi="Times New Roman" w:cs="Times New Roman"/>
-          <w:sz w:val="32"/>
-          <w:szCs w:val="32"/>
-        </w:rPr>
-      </w:pPr>
-      <w:r>
-        <w:rPr>
-          <w:rFonts w:ascii="Times New Roman" w:hAnsi="Times New Roman" w:cs="Times New Roman"/>
-          <w:sz w:val="32"/>
-          <w:szCs w:val="32"/>
-        </w:rPr>
-        <w:t>With the “One-vs-Rest” ways, with n classes in the dataset, we will train n SVMs. For each classifier, we will treat the current class as positive and the other are negative. During the prediction, we will choose the highest score of the output as the final prediction.</w:t>
-      </w:r>
-    </w:p>
-    <w:p>
-      <w:pPr>
-        <w:ind w:firstLine="720"/>
-        <w:rPr>
-          <w:rFonts w:ascii="Times New Roman" w:hAnsi="Times New Roman" w:cs="Times New Roman"/>
-          <w:sz w:val="32"/>
-          <w:szCs w:val="32"/>
-        </w:rPr>
-      </w:pPr>
-      <w:r>
-        <w:rPr>
-          <w:rFonts w:ascii="Times New Roman" w:hAnsi="Times New Roman" w:cs="Times New Roman"/>
-          <w:sz w:val="32"/>
-          <w:szCs w:val="32"/>
-        </w:rPr>
-        <w:t>With the “One-vs-One” way, we will create a binary classifier for each pair of classes, which means that we will have (n*(n-1)</w:t>
-      </w:r>
-      <w:r>
-        <w:rPr>
-          <w:rFonts w:ascii="Times New Roman" w:hAnsi="Times New Roman" w:cs="Times New Roman"/>
-          <w:sz w:val="32"/>
-          <w:szCs w:val="32"/>
-        </w:rPr>
-        <w:t>)</w:t>
-      </w:r>
-      <w:r>
-        <w:rPr>
-          <w:rFonts w:ascii="Times New Roman" w:hAnsi="Times New Roman" w:cs="Times New Roman"/>
-          <w:sz w:val="32"/>
-          <w:szCs w:val="32"/>
-        </w:rPr>
-        <w:t xml:space="preserve">/2 classifiers. For each classifier, </w:t>
-      </w:r>
-      <w:r>
-        <w:rPr>
-          <w:rFonts w:ascii="Times New Roman" w:hAnsi="Times New Roman" w:cs="Times New Roman"/>
-          <w:sz w:val="32"/>
-          <w:szCs w:val="32"/>
-        </w:rPr>
-        <w:t xml:space="preserve">we only train on the data of two classes and ignore the rest. During the prediction, </w:t>
-      </w:r>
-      <w:r>
-        <w:rPr>
-          <w:rFonts w:ascii="Times New Roman" w:hAnsi="Times New Roman" w:cs="Times New Roman"/>
-          <w:sz w:val="32"/>
-          <w:szCs w:val="32"/>
-        </w:rPr>
-        <w:t>we employ majority voting along with the distance from the margin as a confidence criterion</w:t>
-      </w:r>
-      <w:r>
-        <w:rPr>
-          <w:rFonts w:ascii="Times New Roman" w:hAnsi="Times New Roman" w:cs="Times New Roman"/>
-          <w:sz w:val="32"/>
-          <w:szCs w:val="32"/>
-        </w:rPr>
-        <w:t xml:space="preserve">. </w:t>
-      </w:r>
-    </w:p>
-    <w:p>
-      <w:pPr>
-        <w:pStyle w:val="ListParagraph"/>
-        <w:spacing w:line="240" w:lineRule="auto"/>
-        <w:ind w:left="1080"/>
-        <w:rPr>
-          <w:rFonts w:ascii="Times New Roman" w:hAnsi="Times New Roman" w:cs="Times New Roman"/>
-          <w:sz w:val="32"/>
-          <w:szCs w:val="32"/>
-        </w:rPr>
-      </w:pPr>
-    </w:p>
-    <w:p>
-      <w:pPr>
-        <w:pStyle w:val="ListParagraph"/>
-        <w:spacing w:line="240" w:lineRule="auto"/>
-        <w:ind w:left="1080"/>
-        <w:rPr>
-          <w:rFonts w:ascii="Times New Roman" w:hAnsi="Times New Roman" w:cs="Times New Roman"/>
-          <w:sz w:val="32"/>
-          <w:szCs w:val="32"/>
-        </w:rPr>
-      </w:pPr>
-    </w:p>
-    <w:p>
-      <w:pPr>
-        <w:spacing w:line="480" w:lineRule="auto"/>
-        <w:ind w:left="1003"/>
-        <w:rPr>
-          <w:rFonts w:ascii="Times New Roman" w:hAnsi="Times New Roman" w:cs="Times New Roman"/>
-          <w:sz w:val="32"/>
-          <w:szCs w:val="32"/>
-        </w:rPr>
-      </w:pPr>
-    </w:p>
-    <w:p>
-      <w:pPr>
-        <w:spacing w:line="240" w:lineRule="auto"/>
-        <w:rPr>
-          <w:rFonts w:ascii="Times New Roman" w:hAnsi="Times New Roman" w:cs="Times New Roman"/>
-          <w:sz w:val="32"/>
-          <w:szCs w:val="32"/>
-        </w:rPr>
-      </w:pPr>
-      <w:r>
-        <w:rPr>
-          <w:rFonts w:ascii="Times New Roman" w:hAnsi="Times New Roman" w:cs="Times New Roman"/>
-          <w:sz w:val="32"/>
-          <w:szCs w:val="32"/>
-        </w:rPr>
-        <w:tab/>
-      </w:r>
-    </w:p>
-    <w:p>
-      <w:pPr>
-        <w:spacing w:line="240" w:lineRule="auto"/>
-        <w:rPr>
-          <w:rFonts w:ascii="Times New Roman" w:hAnsi="Times New Roman" w:cs="Times New Roman"/>
-          <w:sz w:val="32"/>
-          <w:szCs w:val="32"/>
-        </w:rPr>
-      </w:pPr>
     </w:p>
     <w:sectPr>
-      <w:headerReference w:type="default" r:id="rId22"/>
+      <w:headerReference w:type="default" r:id="rId16"/>
       <w:pgSz w:w="12240" w:h="15840"/>
       <w:pgMar w:top="720" w:right="720" w:bottom="720" w:left="720" w:header="720" w:footer="720" w:gutter="0"/>
       <w:cols w:space="720"/>

</xml_diff>